<commit_message>
Made some slight changes to Artifacts.
</commit_message>
<xml_diff>
--- a/Artifacts/QuickShip_PRO.docx
+++ b/Artifacts/QuickShip_PRO.docx
@@ -1,19 +1,29 @@
 
 <file path=word/document.xml><?xml version="1.0" encoding="utf-8"?>
-<w:document xmlns:wpc="http://schemas.microsoft.com/office/word/2010/wordprocessingCanvas" xmlns:mo="http://schemas.microsoft.com/office/mac/office/2008/main" xmlns:mc="http://schemas.openxmlformats.org/markup-compatibility/2006" xmlns:mv="urn:schemas-microsoft-com:mac:vml" xmlns:o="urn:schemas-microsoft-com:office:office" xmlns:r="http://schemas.openxmlformats.org/officeDocument/2006/relationships" xmlns:m="http://schemas.openxmlformats.org/officeDocument/2006/math" xmlns:v="urn:schemas-microsoft-com:vml" xmlns:wp14="http://schemas.microsoft.com/office/word/2010/wordprocessingDrawing" xmlns:wp="http://schemas.openxmlformats.org/drawingml/2006/wordprocessingDrawing" xmlns:w10="urn:schemas-microsoft-com:office:word" xmlns:w="http://schemas.openxmlformats.org/wordprocessingml/2006/main" xmlns:w14="http://schemas.microsoft.com/office/word/2010/wordml" xmlns:w15="http://schemas.microsoft.com/office/word/2012/wordml" xmlns:wpg="http://schemas.microsoft.com/office/word/2010/wordprocessingGroup" xmlns:wpi="http://schemas.microsoft.com/office/word/2010/wordprocessingInk" xmlns:wne="http://schemas.microsoft.com/office/word/2006/wordml" xmlns:wps="http://schemas.microsoft.com/office/word/2010/wordprocessingShape" mc:Ignorable="w14 w15 wp14">
+<w:document xmlns:wpc="http://schemas.microsoft.com/office/word/2010/wordprocessingCanvas" xmlns:cx="http://schemas.microsoft.com/office/drawing/2014/chartex" xmlns:cx1="http://schemas.microsoft.com/office/drawing/2015/9/8/chartex" xmlns:cx2="http://schemas.microsoft.com/office/drawing/2015/10/21/chartex" xmlns:cx3="http://schemas.microsoft.com/office/drawing/2016/5/9/chartex" xmlns:cx4="http://schemas.microsoft.com/office/drawing/2016/5/10/chartex" xmlns:cx5="http://schemas.microsoft.com/office/drawing/2016/5/11/chartex" xmlns:mc="http://schemas.openxmlformats.org/markup-compatibility/2006" xmlns:o="urn:schemas-microsoft-com:office:office" xmlns:r="http://schemas.openxmlformats.org/officeDocument/2006/relationships" xmlns:m="http://schemas.openxmlformats.org/officeDocument/2006/math" xmlns:v="urn:schemas-microsoft-com:vml" xmlns:wp14="http://schemas.microsoft.com/office/word/2010/wordprocessingDrawing" xmlns:wp="http://schemas.openxmlformats.org/drawingml/2006/wordprocessingDrawing" xmlns:w10="urn:schemas-microsoft-com:office:word" xmlns:w="http://schemas.openxmlformats.org/wordprocessingml/2006/main" xmlns:w14="http://schemas.microsoft.com/office/word/2010/wordml" xmlns:w15="http://schemas.microsoft.com/office/word/2012/wordml" xmlns:w16se="http://schemas.microsoft.com/office/word/2015/wordml/symex" xmlns:wpg="http://schemas.microsoft.com/office/word/2010/wordprocessingGroup" xmlns:wpi="http://schemas.microsoft.com/office/word/2010/wordprocessingInk" xmlns:wne="http://schemas.microsoft.com/office/word/2006/wordml" xmlns:wps="http://schemas.microsoft.com/office/word/2010/wordprocessingShape" mc:Ignorable="w14 w15 w16se wp14">
   <w:body>
     <w:p>
       <w:pPr>
         <w:pStyle w:val="Heading1"/>
         <w:jc w:val="center"/>
       </w:pPr>
-      <w:fldSimple w:instr=" DOCPROPERTY  Title  \* MERGEFORMAT ">
-        <w:bookmarkStart w:id="0" w:name="_Toc238454879"/>
-        <w:r>
-          <w:t>Prototype Report</w:t>
-        </w:r>
-        <w:bookmarkEnd w:id="0"/>
-      </w:fldSimple>
+      <w:r>
+        <w:fldChar w:fldCharType="begin"/>
+      </w:r>
+      <w:r>
+        <w:instrText xml:space="preserve"> DOCPROPERTY  Title  \* MERGEFORMAT </w:instrText>
+      </w:r>
+      <w:r>
+        <w:fldChar w:fldCharType="separate"/>
+      </w:r>
+      <w:bookmarkStart w:id="0" w:name="_Toc238454879"/>
+      <w:r>
+        <w:t>Prototype Report</w:t>
+      </w:r>
+      <w:bookmarkEnd w:id="0"/>
+      <w:r>
+        <w:fldChar w:fldCharType="end"/>
+      </w:r>
     </w:p>
     <w:p>
       <w:pPr>
@@ -171,25 +181,9 @@
           <w:bCs/>
           <w:sz w:val="24"/>
         </w:rPr>
-        <w:t>Victor Fateh Firouz (developer)</w:t>
-      </w:r>
-      <w:r>
-        <w:rPr>
-          <w:rFonts w:ascii="Times New Roman" w:eastAsia="Times New Roman" w:hAnsi="Times New Roman"/>
-          <w:sz w:val="24"/>
-        </w:rPr>
-        <w:t xml:space="preserve"> </w:t>
-      </w:r>
-    </w:p>
-    <w:p>
-      <w:pPr>
-        <w:tabs>
-          <w:tab w:val="left" w:pos="4680"/>
-          <w:tab w:val="left" w:pos="5760"/>
-        </w:tabs>
-        <w:spacing w:line="420" w:lineRule="exact"/>
-        <w:jc w:val="center"/>
-      </w:pPr>
+        <w:t xml:space="preserve">Victor Fateh </w:t>
+      </w:r>
+      <w:proofErr w:type="spellStart"/>
       <w:r>
         <w:rPr>
           <w:rFonts w:ascii="Times New Roman" w:eastAsia="Times New Roman" w:hAnsi="Times New Roman"/>
@@ -197,25 +191,9 @@
           <w:bCs/>
           <w:sz w:val="24"/>
         </w:rPr>
-        <w:t>David Navarro (developer)</w:t>
-      </w:r>
-      <w:r>
-        <w:rPr>
-          <w:rFonts w:ascii="Times New Roman" w:eastAsia="Times New Roman" w:hAnsi="Times New Roman"/>
-          <w:sz w:val="24"/>
-        </w:rPr>
-        <w:t xml:space="preserve"> </w:t>
-      </w:r>
-    </w:p>
-    <w:p>
-      <w:pPr>
-        <w:tabs>
-          <w:tab w:val="left" w:pos="4680"/>
-          <w:tab w:val="left" w:pos="5760"/>
-        </w:tabs>
-        <w:spacing w:line="420" w:lineRule="exact"/>
-        <w:jc w:val="center"/>
-      </w:pPr>
+        <w:t>Firouz</w:t>
+      </w:r>
+      <w:proofErr w:type="spellEnd"/>
       <w:r>
         <w:rPr>
           <w:rFonts w:ascii="Times New Roman" w:eastAsia="Times New Roman" w:hAnsi="Times New Roman"/>
@@ -223,19 +201,103 @@
           <w:bCs/>
           <w:sz w:val="24"/>
         </w:rPr>
-        <w:t>Emmanuel Mendoza (developer)</w:t>
-      </w:r>
-    </w:p>
-    <w:p>
-      <w:pPr>
-        <w:spacing w:line="360" w:lineRule="auto"/>
+        <w:t xml:space="preserve"> (developer)</w:t>
+      </w:r>
+      <w:r>
+        <w:rPr>
+          <w:rFonts w:ascii="Times New Roman" w:eastAsia="Times New Roman" w:hAnsi="Times New Roman"/>
+          <w:sz w:val="24"/>
+        </w:rPr>
+        <w:t xml:space="preserve"> </w:t>
+      </w:r>
+    </w:p>
+    <w:p>
+      <w:pPr>
+        <w:tabs>
+          <w:tab w:val="left" w:pos="4680"/>
+          <w:tab w:val="left" w:pos="5760"/>
+        </w:tabs>
+        <w:spacing w:line="420" w:lineRule="exact"/>
         <w:jc w:val="center"/>
+      </w:pPr>
+      <w:r>
         <w:rPr>
           <w:rFonts w:ascii="Times New Roman" w:eastAsia="Times New Roman" w:hAnsi="Times New Roman"/>
           <w:b/>
           <w:bCs/>
           <w:sz w:val="24"/>
         </w:rPr>
+        <w:t>David Navarro (developer)</w:t>
+      </w:r>
+      <w:r>
+        <w:rPr>
+          <w:rFonts w:ascii="Times New Roman" w:eastAsia="Times New Roman" w:hAnsi="Times New Roman"/>
+          <w:sz w:val="24"/>
+        </w:rPr>
+        <w:t xml:space="preserve"> </w:t>
+      </w:r>
+    </w:p>
+    <w:p>
+      <w:pPr>
+        <w:tabs>
+          <w:tab w:val="left" w:pos="4680"/>
+          <w:tab w:val="left" w:pos="5760"/>
+        </w:tabs>
+        <w:spacing w:line="420" w:lineRule="exact"/>
+        <w:jc w:val="center"/>
+      </w:pPr>
+      <w:r>
+        <w:rPr>
+          <w:rFonts w:ascii="Times New Roman" w:eastAsia="Times New Roman" w:hAnsi="Times New Roman"/>
+          <w:b/>
+          <w:bCs/>
+          <w:sz w:val="24"/>
+        </w:rPr>
+        <w:t>Emmanuel Mendoza (developer)</w:t>
+      </w:r>
+    </w:p>
+    <w:p>
+      <w:pPr>
+        <w:spacing w:line="360" w:lineRule="auto"/>
+        <w:jc w:val="center"/>
+        <w:rPr>
+          <w:rFonts w:ascii="Times New Roman" w:eastAsia="Times New Roman" w:hAnsi="Times New Roman"/>
+          <w:b/>
+          <w:bCs/>
+          <w:sz w:val="24"/>
+        </w:rPr>
+      </w:pPr>
+    </w:p>
+    <w:p>
+      <w:pPr>
+        <w:rPr>
+          <w:rFonts w:ascii="Times New Roman" w:hAnsi="Times New Roman"/>
+          <w:sz w:val="24"/>
+        </w:rPr>
+      </w:pPr>
+    </w:p>
+    <w:p>
+      <w:pPr>
+        <w:rPr>
+          <w:rFonts w:ascii="Times New Roman" w:hAnsi="Times New Roman"/>
+          <w:sz w:val="24"/>
+        </w:rPr>
+      </w:pPr>
+    </w:p>
+    <w:p>
+      <w:pPr>
+        <w:rPr>
+          <w:rFonts w:ascii="Times New Roman" w:hAnsi="Times New Roman"/>
+          <w:sz w:val="24"/>
+        </w:rPr>
+      </w:pPr>
+    </w:p>
+    <w:p>
+      <w:pPr>
+        <w:rPr>
+          <w:rFonts w:ascii="Times New Roman" w:hAnsi="Times New Roman"/>
+          <w:sz w:val="24"/>
+        </w:rPr>
       </w:pPr>
     </w:p>
     <w:p>
@@ -446,8 +508,32 @@
           <w:b/>
           <w:sz w:val="24"/>
         </w:rPr>
-        <w:t>03/14/17</w:t>
-      </w:r>
+        <w:t>14 March 2017</w:t>
+      </w:r>
+    </w:p>
+    <w:p>
+      <w:pPr>
+        <w:jc w:val="center"/>
+        <w:rPr>
+          <w:rFonts w:ascii="Times New Roman" w:hAnsi="Times New Roman"/>
+          <w:sz w:val="24"/>
+        </w:rPr>
+      </w:pPr>
+    </w:p>
+    <w:p>
+      <w:pPr>
+        <w:pStyle w:val="Heading1"/>
+        <w:sectPr>
+          <w:headerReference w:type="default" r:id="rId7"/>
+          <w:footerReference w:type="even" r:id="rId8"/>
+          <w:footerReference w:type="default" r:id="rId9"/>
+          <w:pgSz w:w="12240" w:h="15840" w:code="1"/>
+          <w:pgMar w:top="1440" w:right="1440" w:bottom="1440" w:left="1440" w:header="1008" w:footer="1008" w:gutter="0"/>
+          <w:pgNumType w:fmt="lowerRoman"/>
+          <w:cols w:space="720"/>
+          <w:titlePg/>
+        </w:sectPr>
+      </w:pPr>
     </w:p>
     <w:p>
       <w:pPr>
@@ -670,7 +756,25 @@
               <w:rPr>
                 <w:rFonts w:ascii="Times New Roman" w:hAnsi="Times New Roman"/>
               </w:rPr>
-              <w:t>08/20/12</w:t>
+              <w:t>0</w:t>
+            </w:r>
+            <w:r>
+              <w:rPr>
+                <w:rFonts w:ascii="Times New Roman" w:hAnsi="Times New Roman"/>
+              </w:rPr>
+              <w:t>3</w:t>
+            </w:r>
+            <w:r>
+              <w:rPr>
+                <w:rFonts w:ascii="Times New Roman" w:hAnsi="Times New Roman"/>
+              </w:rPr>
+              <w:t>/</w:t>
+            </w:r>
+            <w:r>
+              <w:rPr>
+                <w:rFonts w:ascii="Times New Roman" w:hAnsi="Times New Roman"/>
+              </w:rPr>
+              <w:t>14/17</w:t>
             </w:r>
           </w:p>
         </w:tc>
@@ -695,7 +799,7 @@
               <w:rPr>
                 <w:rFonts w:ascii="Times New Roman" w:hAnsi="Times New Roman"/>
               </w:rPr>
-              <w:t>SK</w:t>
+              <w:t>EM</w:t>
             </w:r>
           </w:p>
         </w:tc>
@@ -746,7 +850,7 @@
               <w:rPr>
                 <w:rFonts w:ascii="Times New Roman" w:hAnsi="Times New Roman"/>
               </w:rPr>
-              <w:t>Original for CSCI477; Tailored from ICSM OCD Template</w:t>
+              <w:t>Converted template to Project Team Version</w:t>
             </w:r>
           </w:p>
         </w:tc>
@@ -772,211 +876,11 @@
               <w:rPr>
                 <w:rFonts w:ascii="Times New Roman" w:hAnsi="Times New Roman"/>
               </w:rPr>
-              <w:t>To fit CS477 course content</w:t>
+              <w:t>Must erase all template and non-project related contents.</w:t>
             </w:r>
           </w:p>
         </w:tc>
       </w:tr>
-      <w:tr>
-        <w:trPr>
-          <w:gridBefore w:val="1"/>
-          <w:wBefore w:w="6" w:type="dxa"/>
-          <w:cantSplit/>
-          <w:trHeight w:val="123"/>
-        </w:trPr>
-        <w:tc>
-          <w:tcPr>
-            <w:tcW w:w="1188" w:type="dxa"/>
-            <w:gridSpan w:val="2"/>
-            <w:tcBorders>
-              <w:top w:val="single" w:sz="6" w:space="0" w:color="008000"/>
-              <w:bottom w:val="single" w:sz="6" w:space="0" w:color="008000"/>
-            </w:tcBorders>
-          </w:tcPr>
-          <w:p>
-            <w:pPr>
-              <w:pStyle w:val="TableEntry"/>
-              <w:rPr>
-                <w:rFonts w:ascii="Times New Roman" w:hAnsi="Times New Roman"/>
-              </w:rPr>
-            </w:pPr>
-          </w:p>
-        </w:tc>
-        <w:tc>
-          <w:tcPr>
-            <w:tcW w:w="1080" w:type="dxa"/>
-            <w:gridSpan w:val="2"/>
-            <w:tcBorders>
-              <w:top w:val="single" w:sz="6" w:space="0" w:color="008000"/>
-              <w:bottom w:val="single" w:sz="6" w:space="0" w:color="008000"/>
-            </w:tcBorders>
-          </w:tcPr>
-          <w:p>
-            <w:pPr>
-              <w:pStyle w:val="TableEntry"/>
-              <w:rPr>
-                <w:rFonts w:ascii="Times New Roman" w:hAnsi="Times New Roman"/>
-              </w:rPr>
-            </w:pPr>
-          </w:p>
-        </w:tc>
-        <w:tc>
-          <w:tcPr>
-            <w:tcW w:w="1080" w:type="dxa"/>
-            <w:gridSpan w:val="2"/>
-            <w:tcBorders>
-              <w:top w:val="single" w:sz="6" w:space="0" w:color="008000"/>
-              <w:bottom w:val="single" w:sz="6" w:space="0" w:color="008000"/>
-            </w:tcBorders>
-          </w:tcPr>
-          <w:p>
-            <w:pPr>
-              <w:pStyle w:val="TableEntry"/>
-              <w:rPr>
-                <w:rFonts w:ascii="Times New Roman" w:hAnsi="Times New Roman"/>
-              </w:rPr>
-            </w:pPr>
-          </w:p>
-        </w:tc>
-        <w:tc>
-          <w:tcPr>
-            <w:tcW w:w="3643" w:type="dxa"/>
-            <w:gridSpan w:val="2"/>
-            <w:tcBorders>
-              <w:top w:val="single" w:sz="6" w:space="0" w:color="008000"/>
-              <w:bottom w:val="single" w:sz="6" w:space="0" w:color="008000"/>
-            </w:tcBorders>
-          </w:tcPr>
-          <w:p>
-            <w:pPr>
-              <w:pStyle w:val="VersionHistoryDetail"/>
-              <w:ind w:left="180" w:hanging="180"/>
-              <w:rPr>
-                <w:rFonts w:ascii="Times New Roman" w:hAnsi="Times New Roman"/>
-              </w:rPr>
-            </w:pPr>
-          </w:p>
-        </w:tc>
-        <w:tc>
-          <w:tcPr>
-            <w:tcW w:w="3421" w:type="dxa"/>
-            <w:gridSpan w:val="2"/>
-            <w:tcBorders>
-              <w:top w:val="single" w:sz="6" w:space="0" w:color="008000"/>
-              <w:bottom w:val="single" w:sz="6" w:space="0" w:color="008000"/>
-            </w:tcBorders>
-          </w:tcPr>
-          <w:p>
-            <w:pPr>
-              <w:pStyle w:val="VersionHistoryDetail"/>
-              <w:ind w:left="180" w:hanging="180"/>
-              <w:rPr>
-                <w:rFonts w:ascii="Times New Roman" w:hAnsi="Times New Roman"/>
-              </w:rPr>
-            </w:pPr>
-          </w:p>
-        </w:tc>
-      </w:tr>
-      <w:tr>
-        <w:trPr>
-          <w:gridBefore w:val="1"/>
-          <w:wBefore w:w="6" w:type="dxa"/>
-          <w:cantSplit/>
-          <w:trHeight w:val="123"/>
-        </w:trPr>
-        <w:tc>
-          <w:tcPr>
-            <w:tcW w:w="1188" w:type="dxa"/>
-            <w:gridSpan w:val="2"/>
-            <w:tcBorders>
-              <w:top w:val="single" w:sz="6" w:space="0" w:color="008000"/>
-              <w:bottom w:val="single" w:sz="6" w:space="0" w:color="008000"/>
-            </w:tcBorders>
-          </w:tcPr>
-          <w:p>
-            <w:pPr>
-              <w:pStyle w:val="TableEntry"/>
-              <w:rPr>
-                <w:rFonts w:ascii="Times New Roman" w:hAnsi="Times New Roman"/>
-              </w:rPr>
-            </w:pPr>
-          </w:p>
-        </w:tc>
-        <w:tc>
-          <w:tcPr>
-            <w:tcW w:w="1080" w:type="dxa"/>
-            <w:gridSpan w:val="2"/>
-            <w:tcBorders>
-              <w:top w:val="single" w:sz="6" w:space="0" w:color="008000"/>
-              <w:bottom w:val="single" w:sz="6" w:space="0" w:color="008000"/>
-            </w:tcBorders>
-          </w:tcPr>
-          <w:p>
-            <w:pPr>
-              <w:pStyle w:val="TableEntry"/>
-              <w:rPr>
-                <w:rFonts w:ascii="Times New Roman" w:hAnsi="Times New Roman"/>
-              </w:rPr>
-            </w:pPr>
-          </w:p>
-        </w:tc>
-        <w:tc>
-          <w:tcPr>
-            <w:tcW w:w="1080" w:type="dxa"/>
-            <w:gridSpan w:val="2"/>
-            <w:tcBorders>
-              <w:top w:val="single" w:sz="6" w:space="0" w:color="008000"/>
-              <w:bottom w:val="single" w:sz="6" w:space="0" w:color="008000"/>
-            </w:tcBorders>
-          </w:tcPr>
-          <w:p>
-            <w:pPr>
-              <w:pStyle w:val="TableEntry"/>
-              <w:rPr>
-                <w:rFonts w:ascii="Times New Roman" w:hAnsi="Times New Roman"/>
-              </w:rPr>
-            </w:pPr>
-          </w:p>
-        </w:tc>
-        <w:tc>
-          <w:tcPr>
-            <w:tcW w:w="3643" w:type="dxa"/>
-            <w:gridSpan w:val="2"/>
-            <w:tcBorders>
-              <w:top w:val="single" w:sz="6" w:space="0" w:color="008000"/>
-              <w:bottom w:val="single" w:sz="6" w:space="0" w:color="008000"/>
-            </w:tcBorders>
-          </w:tcPr>
-          <w:p>
-            <w:pPr>
-              <w:pStyle w:val="VersionHistoryDetail"/>
-              <w:ind w:left="180" w:hanging="180"/>
-              <w:rPr>
-                <w:rFonts w:ascii="Times New Roman" w:hAnsi="Times New Roman"/>
-              </w:rPr>
-            </w:pPr>
-          </w:p>
-        </w:tc>
-        <w:tc>
-          <w:tcPr>
-            <w:tcW w:w="3421" w:type="dxa"/>
-            <w:gridSpan w:val="2"/>
-            <w:tcBorders>
-              <w:top w:val="single" w:sz="6" w:space="0" w:color="008000"/>
-              <w:bottom w:val="single" w:sz="6" w:space="0" w:color="008000"/>
-            </w:tcBorders>
-          </w:tcPr>
-          <w:p>
-            <w:pPr>
-              <w:pStyle w:val="VersionHistoryDetail"/>
-              <w:ind w:left="180" w:hanging="180"/>
-              <w:rPr>
-                <w:rFonts w:ascii="Times New Roman" w:hAnsi="Times New Roman"/>
-              </w:rPr>
-            </w:pPr>
-          </w:p>
-        </w:tc>
-      </w:tr>
     </w:tbl>
     <w:p>
       <w:pPr>
@@ -1700,8 +1604,8 @@
           <w:noProof/>
         </w:rPr>
         <w:sectPr>
-          <w:headerReference w:type="first" r:id="rId7"/>
-          <w:footerReference w:type="first" r:id="rId8"/>
+          <w:headerReference w:type="first" r:id="rId10"/>
+          <w:footerReference w:type="first" r:id="rId11"/>
           <w:pgSz w:w="12240" w:h="15840" w:code="1"/>
           <w:pgMar w:top="1440" w:right="1440" w:bottom="1440" w:left="1440" w:header="1008" w:footer="1008" w:gutter="0"/>
           <w:pgNumType w:fmt="lowerRoman"/>
@@ -1761,7 +1665,14 @@
             <w:rStyle w:val="Hyperlink"/>
             <w:noProof/>
           </w:rPr>
-          <w:t>Table 1: Screenshot name-1</w:t>
+          <w:t xml:space="preserve">Table 1: </w:t>
+        </w:r>
+        <w:r>
+          <w:rPr>
+            <w:rStyle w:val="Hyperlink"/>
+            <w:noProof/>
+          </w:rPr>
+          <w:t>Setup Gameboard</w:t>
         </w:r>
         <w:r>
           <w:rPr>
@@ -1833,7 +1744,14 @@
             <w:rStyle w:val="Hyperlink"/>
             <w:noProof/>
           </w:rPr>
-          <w:t>Table 2: Volunteer Clock Out Page</w:t>
+          <w:t xml:space="preserve">Table 2: </w:t>
+        </w:r>
+        <w:r>
+          <w:rPr>
+            <w:rStyle w:val="Hyperlink"/>
+            <w:noProof/>
+          </w:rPr>
+          <w:t>Live Gameplay</w:t>
         </w:r>
         <w:r>
           <w:rPr>
@@ -1953,7 +1871,14 @@
             <w:rStyle w:val="Hyperlink"/>
             <w:noProof/>
           </w:rPr>
-          <w:t>Figure 1: Navigation Flow of Volunteer Tracking System</w:t>
+          <w:t xml:space="preserve">Figure 1: </w:t>
+        </w:r>
+        <w:r>
+          <w:rPr>
+            <w:rStyle w:val="Hyperlink"/>
+            <w:noProof/>
+          </w:rPr>
+          <w:t>Navigation Flow of QuickShip</w:t>
         </w:r>
         <w:r>
           <w:rPr>
@@ -2025,7 +1950,14 @@
             <w:rStyle w:val="Hyperlink"/>
             <w:noProof/>
           </w:rPr>
-          <w:t>Figure 2: screenshot name 1</w:t>
+          <w:t xml:space="preserve">Figure 2: </w:t>
+        </w:r>
+        <w:r>
+          <w:rPr>
+            <w:rStyle w:val="Hyperlink"/>
+            <w:noProof/>
+          </w:rPr>
+          <w:t>Setup Gameboard</w:t>
         </w:r>
         <w:r>
           <w:rPr>
@@ -2097,7 +2029,14 @@
             <w:rStyle w:val="Hyperlink"/>
             <w:noProof/>
           </w:rPr>
-          <w:t>Figure 3: Clock-out page</w:t>
+          <w:t xml:space="preserve">Figure 3: </w:t>
+        </w:r>
+        <w:r>
+          <w:rPr>
+            <w:rStyle w:val="Hyperlink"/>
+            <w:noProof/>
+          </w:rPr>
+          <w:t>Live Gameplay</w:t>
         </w:r>
         <w:r>
           <w:rPr>
@@ -2156,9 +2095,9 @@
           <w:lang w:eastAsia="zh-TW"/>
         </w:rPr>
         <w:sectPr>
-          <w:headerReference w:type="default" r:id="rId9"/>
-          <w:headerReference w:type="first" r:id="rId10"/>
-          <w:footerReference w:type="first" r:id="rId11"/>
+          <w:headerReference w:type="default" r:id="rId12"/>
+          <w:headerReference w:type="first" r:id="rId13"/>
+          <w:footerReference w:type="first" r:id="rId14"/>
           <w:pgSz w:w="12240" w:h="15840" w:code="1"/>
           <w:pgMar w:top="1440" w:right="1440" w:bottom="1440" w:left="1440" w:header="1008" w:footer="1008" w:gutter="0"/>
           <w:pgNumType w:fmt="lowerRoman"/>
@@ -2199,9 +2138,9 @@
     </w:p>
     <w:p>
       <w:pPr>
-        <w:pStyle w:val="NormalIndent"/>
         <w:rPr>
           <w:rFonts w:ascii="Times New Roman" w:hAnsi="Times New Roman"/>
+          <w:color w:val="0070C0"/>
           <w:sz w:val="24"/>
         </w:rPr>
       </w:pPr>
@@ -2213,46 +2152,49 @@
       <w:bookmarkStart w:id="21" w:name="_Toc32724765"/>
     </w:p>
     <w:p>
-      <w:pPr>
-        <w:rPr>
-          <w:rFonts w:ascii="Times New Roman" w:hAnsi="Times New Roman"/>
-          <w:color w:val="0070C0"/>
+      <w:r>
+        <w:rPr>
+          <w:rFonts w:ascii="Times New Roman" w:eastAsia="Times New Roman" w:hAnsi="Times New Roman"/>
           <w:sz w:val="24"/>
         </w:rPr>
-      </w:pPr>
-      <w:r>
+        <w:t xml:space="preserve">The purpose of the prototype report is to provide a visual representation of the main features that will be supported by the </w:t>
+      </w:r>
+      <w:proofErr w:type="spellStart"/>
+      <w:r>
+        <w:rPr>
+          <w:rFonts w:ascii="Times New Roman" w:eastAsia="Times New Roman" w:hAnsi="Times New Roman"/>
+          <w:sz w:val="24"/>
+        </w:rPr>
+        <w:t>QuickShip</w:t>
+      </w:r>
+      <w:proofErr w:type="spellEnd"/>
+      <w:r>
+        <w:rPr>
+          <w:rFonts w:ascii="Times New Roman" w:eastAsia="Times New Roman" w:hAnsi="Times New Roman"/>
+          <w:sz w:val="24"/>
+        </w:rPr>
+        <w:t xml:space="preserve"> game.</w:t>
+      </w:r>
+    </w:p>
+    <w:p>
+      <w:pPr>
+        <w:pStyle w:val="NormalIndent"/>
         <w:rPr>
           <w:rFonts w:ascii="Times New Roman" w:eastAsia="Times New Roman" w:hAnsi="Times New Roman"/>
           <w:color w:val="0070C0"/>
           <w:sz w:val="24"/>
         </w:rPr>
-        <w:t>&lt;&lt; Discuss the purpose of the Prototype report&gt;&gt;</w:t>
-      </w:r>
-    </w:p>
-    <w:p>
-      <w:r>
+      </w:pPr>
+    </w:p>
+    <w:p>
+      <w:pPr>
+        <w:pStyle w:val="NormalIndent"/>
+        <w:numPr>
+          <w:ilvl w:val="0"/>
+          <w:numId w:val="30"/>
+        </w:numPr>
         <w:rPr>
           <w:rFonts w:ascii="Times New Roman" w:eastAsia="Times New Roman" w:hAnsi="Times New Roman"/>
-          <w:sz w:val="24"/>
-        </w:rPr>
-        <w:t>The purpose of the prototype report is to provide a visual representation of the main features that will be supported by the QuickShip game.</w:t>
-      </w:r>
-    </w:p>
-    <w:p>
-      <w:pPr>
-        <w:pStyle w:val="NormalIndent"/>
-        <w:rPr>
-          <w:rFonts w:ascii="Times New Roman" w:eastAsia="Times New Roman" w:hAnsi="Times New Roman"/>
-          <w:color w:val="0070C0"/>
-          <w:sz w:val="24"/>
-        </w:rPr>
-      </w:pPr>
-    </w:p>
-    <w:p>
-      <w:pPr>
-        <w:rPr>
-          <w:rFonts w:ascii="Times New Roman" w:hAnsi="Times New Roman"/>
-          <w:color w:val="0070C0"/>
           <w:sz w:val="24"/>
         </w:rPr>
       </w:pPr>
@@ -2264,80 +2206,6 @@
       <w:bookmarkEnd w:id="19"/>
       <w:bookmarkEnd w:id="20"/>
       <w:bookmarkEnd w:id="21"/>
-      <w:r>
-        <w:rPr>
-          <w:rFonts w:ascii="Times New Roman" w:hAnsi="Times New Roman"/>
-          <w:color w:val="0070C0"/>
-          <w:sz w:val="24"/>
-        </w:rPr>
-        <w:t xml:space="preserve">&lt;&lt; Discuss the status of the </w:t>
-      </w:r>
-      <w:r>
-        <w:rPr>
-          <w:rFonts w:ascii="Times New Roman" w:hAnsi="Times New Roman"/>
-          <w:color w:val="0070C0"/>
-          <w:sz w:val="24"/>
-        </w:rPr>
-        <w:t>Prototype report</w:t>
-      </w:r>
-      <w:r>
-        <w:rPr>
-          <w:rFonts w:ascii="Times New Roman" w:hAnsi="Times New Roman"/>
-          <w:color w:val="0070C0"/>
-          <w:sz w:val="24"/>
-        </w:rPr>
-        <w:t xml:space="preserve"> especially key differences from the previous version, for example</w:t>
-      </w:r>
-      <w:r>
-        <w:rPr>
-          <w:rFonts w:ascii="Times New Roman" w:hAnsi="Times New Roman"/>
-          <w:color w:val="0070C0"/>
-          <w:sz w:val="24"/>
-        </w:rPr>
-        <w:t xml:space="preserve">: </w:t>
-      </w:r>
-    </w:p>
-    <w:p>
-      <w:pPr>
-        <w:numPr>
-          <w:ilvl w:val="0"/>
-          <w:numId w:val="30"/>
-        </w:numPr>
-        <w:rPr>
-          <w:rFonts w:ascii="Times New Roman" w:hAnsi="Times New Roman"/>
-          <w:color w:val="0070C0"/>
-          <w:sz w:val="24"/>
-        </w:rPr>
-      </w:pPr>
-      <w:r>
-        <w:rPr>
-          <w:rFonts w:ascii="Times New Roman" w:hAnsi="Times New Roman"/>
-          <w:color w:val="0070C0"/>
-          <w:sz w:val="24"/>
-        </w:rPr>
-        <w:t xml:space="preserve"> </w:t>
-      </w:r>
-      <w:r>
-        <w:rPr>
-          <w:rFonts w:ascii="Times New Roman" w:hAnsi="Times New Roman"/>
-          <w:color w:val="0070C0"/>
-          <w:sz w:val="24"/>
-        </w:rPr>
-        <w:t>The layout of online weekly report has been revised to make it look similar to the current paper-based report format. &gt;&gt;</w:t>
-      </w:r>
-    </w:p>
-    <w:p>
-      <w:pPr>
-        <w:pStyle w:val="NormalIndent"/>
-        <w:numPr>
-          <w:ilvl w:val="0"/>
-          <w:numId w:val="30"/>
-        </w:numPr>
-        <w:rPr>
-          <w:rFonts w:ascii="Times New Roman" w:eastAsia="Times New Roman" w:hAnsi="Times New Roman"/>
-          <w:sz w:val="24"/>
-        </w:rPr>
-      </w:pPr>
       <w:r>
         <w:rPr>
           <w:rFonts w:ascii="Times New Roman" w:eastAsia="Times New Roman" w:hAnsi="Times New Roman"/>
@@ -2439,7 +2307,7 @@
                     <pic:cNvPicPr/>
                   </pic:nvPicPr>
                   <pic:blipFill>
-                    <a:blip r:embed="rId12">
+                    <a:blip r:embed="rId15">
                       <a:extLst>
                         <a:ext uri="{28A0092B-C50C-407E-A947-70E740481C1C}">
                           <a14:useLocalDpi xmlns:a14="http://schemas.microsoft.com/office/drawing/2010/main" val="0"/>
@@ -2499,9 +2367,14 @@
         <w:fldChar w:fldCharType="end"/>
       </w:r>
       <w:r>
-        <w:t>: Navigation Flow of QuickShip</w:t>
+        <w:t xml:space="preserve">: Navigation Flow of </w:t>
+      </w:r>
+      <w:proofErr w:type="spellStart"/>
+      <w:r>
+        <w:t>QuickShip</w:t>
       </w:r>
       <w:bookmarkEnd w:id="36"/>
+      <w:proofErr w:type="spellEnd"/>
     </w:p>
     <w:p>
       <w:pPr>
@@ -2525,172 +2398,6 @@
     </w:p>
     <w:p>
       <w:pPr>
-        <w:rPr>
-          <w:rFonts w:ascii="Times New Roman" w:hAnsi="Times New Roman"/>
-          <w:color w:val="0070C0"/>
-          <w:sz w:val="24"/>
-        </w:rPr>
-      </w:pPr>
-      <w:r>
-        <w:rPr>
-          <w:rFonts w:ascii="Times New Roman" w:hAnsi="Times New Roman"/>
-          <w:color w:val="0070C0"/>
-          <w:sz w:val="24"/>
-        </w:rPr>
-        <w:t xml:space="preserve">&lt;&lt; Most students think about prototype as sample screenshots of system’s </w:t>
-      </w:r>
-      <w:r>
-        <w:rPr>
-          <w:rFonts w:ascii="Times New Roman" w:hAnsi="Times New Roman"/>
-          <w:color w:val="0070C0"/>
-          <w:sz w:val="24"/>
-        </w:rPr>
-        <w:t>graphical user interface</w:t>
-      </w:r>
-      <w:r>
-        <w:rPr>
-          <w:rFonts w:ascii="Times New Roman" w:hAnsi="Times New Roman"/>
-          <w:color w:val="0070C0"/>
-          <w:sz w:val="24"/>
-        </w:rPr>
-        <w:t xml:space="preserve"> (GUI)</w:t>
-      </w:r>
-      <w:r>
-        <w:rPr>
-          <w:rFonts w:ascii="Times New Roman" w:hAnsi="Times New Roman"/>
-          <w:color w:val="0070C0"/>
-          <w:sz w:val="24"/>
-        </w:rPr>
-        <w:t xml:space="preserve">. It is not always true. With the risk-driven approach, you should select the riskiest module or the functionalities that you are uncertain about to develop a prototype. </w:t>
-      </w:r>
-      <w:r>
-        <w:rPr>
-          <w:rFonts w:ascii="Times New Roman" w:hAnsi="Times New Roman"/>
-          <w:color w:val="0070C0"/>
-          <w:sz w:val="24"/>
-        </w:rPr>
-        <w:t xml:space="preserve"> The prototype, especially the initial version, does not have to be in the form of GUI</w:t>
-      </w:r>
-      <w:r>
-        <w:rPr>
-          <w:rFonts w:ascii="Times New Roman" w:hAnsi="Times New Roman"/>
-          <w:color w:val="0070C0"/>
-          <w:sz w:val="24"/>
-        </w:rPr>
-        <w:t xml:space="preserve">. It could be in the form of algorithm prototyping, interoperability prototyping, performance testing and etc. Again, </w:t>
-      </w:r>
-      <w:r>
-        <w:rPr>
-          <w:rFonts w:ascii="Times New Roman" w:hAnsi="Times New Roman"/>
-          <w:color w:val="0070C0"/>
-          <w:sz w:val="24"/>
-        </w:rPr>
-        <w:t xml:space="preserve">if you select to prototype on GUI in order to model the story telling, or look and feel, </w:t>
-      </w:r>
-      <w:r>
-        <w:rPr>
-          <w:rFonts w:ascii="Times New Roman" w:hAnsi="Times New Roman"/>
-          <w:color w:val="0070C0"/>
-          <w:sz w:val="24"/>
-        </w:rPr>
-        <w:t xml:space="preserve">it would be much better NOT to pick the easy one such as login page. &gt;&gt; </w:t>
-      </w:r>
-    </w:p>
-    <w:p>
-      <w:pPr>
-        <w:rPr>
-          <w:rFonts w:ascii="Times New Roman" w:hAnsi="Times New Roman"/>
-          <w:sz w:val="24"/>
-        </w:rPr>
-      </w:pPr>
-    </w:p>
-    <w:p>
-      <w:pPr>
-        <w:rPr>
-          <w:rFonts w:ascii="Times New Roman" w:hAnsi="Times New Roman"/>
-          <w:color w:val="0070C0"/>
-          <w:sz w:val="24"/>
-        </w:rPr>
-      </w:pPr>
-    </w:p>
-    <w:p>
-      <w:pPr>
-        <w:rPr>
-          <w:rFonts w:ascii="Times New Roman" w:hAnsi="Times New Roman"/>
-          <w:color w:val="0070C0"/>
-          <w:sz w:val="24"/>
-        </w:rPr>
-      </w:pPr>
-      <w:r>
-        <w:rPr>
-          <w:rFonts w:ascii="Times New Roman" w:hAnsi="Times New Roman"/>
-          <w:color w:val="0070C0"/>
-          <w:sz w:val="24"/>
-        </w:rPr>
-        <w:t>&lt;&lt; Use the following table to d</w:t>
-      </w:r>
-      <w:r>
-        <w:rPr>
-          <w:rFonts w:ascii="Times New Roman" w:hAnsi="Times New Roman"/>
-          <w:color w:val="0070C0"/>
-          <w:sz w:val="24"/>
-        </w:rPr>
-        <w:t>escribe what this screenshot</w:t>
-      </w:r>
-      <w:r>
-        <w:rPr>
-          <w:rFonts w:ascii="Times New Roman" w:hAnsi="Times New Roman"/>
-          <w:color w:val="0070C0"/>
-          <w:sz w:val="24"/>
-        </w:rPr>
-        <w:t>/figure</w:t>
-      </w:r>
-      <w:r>
-        <w:rPr>
-          <w:rFonts w:ascii="Times New Roman" w:hAnsi="Times New Roman"/>
-          <w:color w:val="0070C0"/>
-          <w:sz w:val="24"/>
-        </w:rPr>
-        <w:t xml:space="preserve"> is about, what capability requirement</w:t>
-      </w:r>
-      <w:r>
-        <w:rPr>
-          <w:rFonts w:ascii="Times New Roman" w:hAnsi="Times New Roman"/>
-          <w:color w:val="0070C0"/>
-          <w:sz w:val="24"/>
-        </w:rPr>
-        <w:t>/goal</w:t>
-      </w:r>
-      <w:r>
-        <w:rPr>
-          <w:rFonts w:ascii="Times New Roman" w:hAnsi="Times New Roman"/>
-          <w:color w:val="0070C0"/>
-          <w:sz w:val="24"/>
-        </w:rPr>
-        <w:t xml:space="preserve"> it relates to.</w:t>
-      </w:r>
-      <w:bookmarkEnd w:id="25"/>
-      <w:bookmarkEnd w:id="26"/>
-      <w:bookmarkEnd w:id="27"/>
-      <w:r>
-        <w:rPr>
-          <w:rFonts w:ascii="Times New Roman" w:hAnsi="Times New Roman"/>
-          <w:color w:val="0070C0"/>
-          <w:sz w:val="24"/>
-        </w:rPr>
-        <w:t xml:space="preserve"> </w:t>
-      </w:r>
-      <w:r>
-        <w:rPr>
-          <w:rFonts w:ascii="Times New Roman" w:hAnsi="Times New Roman"/>
-          <w:color w:val="0070C0"/>
-          <w:sz w:val="24"/>
-        </w:rPr>
-        <w:t>&gt;&gt;</w:t>
-      </w:r>
-    </w:p>
-    <w:p>
-      <w:pPr>
         <w:ind w:left="720"/>
         <w:rPr>
           <w:rFonts w:ascii="Times New Roman" w:hAnsi="Times New Roman"/>
@@ -2698,60 +2405,54 @@
           <w:sz w:val="24"/>
         </w:rPr>
       </w:pPr>
-      <w:r>
-        <w:rPr>
-          <w:rFonts w:ascii="Times New Roman" w:hAnsi="Times New Roman"/>
-          <w:sz w:val="24"/>
-        </w:rPr>
-        <w:t xml:space="preserve"> </w:t>
-      </w:r>
       <w:bookmarkStart w:id="38" w:name="_Toc12422950"/>
       <w:bookmarkStart w:id="39" w:name="_Ref14863687"/>
       <w:bookmarkStart w:id="40" w:name="_Ref14863746"/>
       <w:bookmarkStart w:id="41" w:name="_Ref14863868"/>
       <w:bookmarkStart w:id="42" w:name="_Ref14863994"/>
       <w:bookmarkStart w:id="43" w:name="_Ref15002095"/>
-      <w:bookmarkStart w:id="44" w:name="_GoBack"/>
+      <w:bookmarkEnd w:id="25"/>
+      <w:bookmarkEnd w:id="26"/>
+      <w:bookmarkEnd w:id="27"/>
+    </w:p>
+    <w:p>
+      <w:pPr>
+        <w:pStyle w:val="Caption"/>
+        <w:rPr>
+          <w:bCs/>
+        </w:rPr>
+      </w:pPr>
+      <w:bookmarkStart w:id="44" w:name="_Toc215916708"/>
+      <w:bookmarkStart w:id="45" w:name="_Toc238454903"/>
+      <w:r>
+        <w:t xml:space="preserve">Table </w:t>
+      </w:r>
+      <w:r>
+        <w:fldChar w:fldCharType="begin"/>
+      </w:r>
+      <w:r>
+        <w:instrText xml:space="preserve"> SEQ Table \* ARABIC </w:instrText>
+      </w:r>
+      <w:r>
+        <w:fldChar w:fldCharType="separate"/>
+      </w:r>
+      <w:r>
+        <w:rPr>
+          <w:noProof/>
+        </w:rPr>
+        <w:t>1</w:t>
+      </w:r>
+      <w:r>
+        <w:fldChar w:fldCharType="end"/>
+      </w:r>
+      <w:r>
+        <w:t xml:space="preserve">: </w:t>
+      </w:r>
       <w:bookmarkEnd w:id="44"/>
-    </w:p>
-    <w:p>
-      <w:pPr>
-        <w:pStyle w:val="Caption"/>
-        <w:rPr>
-          <w:bCs/>
-        </w:rPr>
-      </w:pPr>
-      <w:bookmarkStart w:id="45" w:name="_Toc215916708"/>
-      <w:bookmarkStart w:id="46" w:name="_Toc238454903"/>
-      <w:r>
-        <w:t xml:space="preserve">Table </w:t>
-      </w:r>
-      <w:r>
-        <w:fldChar w:fldCharType="begin"/>
-      </w:r>
-      <w:r>
-        <w:instrText xml:space="preserve"> SEQ Table \* ARABIC </w:instrText>
-      </w:r>
-      <w:r>
-        <w:fldChar w:fldCharType="separate"/>
-      </w:r>
-      <w:r>
-        <w:rPr>
-          <w:noProof/>
-        </w:rPr>
-        <w:t>1</w:t>
-      </w:r>
-      <w:r>
-        <w:fldChar w:fldCharType="end"/>
-      </w:r>
-      <w:r>
-        <w:t xml:space="preserve">: </w:t>
+      <w:r>
+        <w:t>Setup Gameboard</w:t>
       </w:r>
       <w:bookmarkEnd w:id="45"/>
-      <w:r>
-        <w:t>Setup Gameboard</w:t>
-      </w:r>
-      <w:bookmarkEnd w:id="46"/>
     </w:p>
     <w:tbl>
       <w:tblPr>
@@ -2801,51 +2502,6 @@
           <w:tcPr>
             <w:tcW w:w="7836" w:type="dxa"/>
           </w:tcPr>
-          <w:p>
-            <w:pPr>
-              <w:pStyle w:val="BodyText"/>
-              <w:rPr>
-                <w:rFonts w:ascii="Times New Roman,PMingLiU" w:eastAsia="Times New Roman,PMingLiU" w:hAnsi="Times New Roman,PMingLiU" w:cs="Times New Roman,PMingLiU"/>
-                <w:color w:val="0070C0"/>
-                <w:sz w:val="24"/>
-                <w:szCs w:val="24"/>
-                <w:lang w:eastAsia="en-US"/>
-              </w:rPr>
-            </w:pPr>
-            <w:r>
-              <w:rPr>
-                <w:rFonts w:ascii="Times New Roman,PMingLiU" w:eastAsia="Times New Roman,PMingLiU" w:hAnsi="Times New Roman,PMingLiU" w:cs="Times New Roman,PMingLiU"/>
-                <w:color w:val="0070C0"/>
-                <w:kern w:val="0"/>
-                <w:sz w:val="24"/>
-                <w:szCs w:val="24"/>
-                <w:lang w:eastAsia="en-US"/>
-              </w:rPr>
-              <w:t xml:space="preserve">&lt;&lt; </w:t>
-            </w:r>
-            <w:r>
-              <w:rPr>
-                <w:rFonts w:ascii="Times New Roman,PMingLiU" w:eastAsia="Times New Roman,PMingLiU" w:hAnsi="Times New Roman,PMingLiU" w:cs="Times New Roman,PMingLiU"/>
-                <w:color w:val="0070C0"/>
-                <w:kern w:val="0"/>
-                <w:sz w:val="24"/>
-                <w:szCs w:val="24"/>
-                <w:lang w:eastAsia="en-US"/>
-              </w:rPr>
-              <w:t>Briefly describe what this screenshot is about.</w:t>
-            </w:r>
-            <w:r>
-              <w:rPr>
-                <w:rFonts w:ascii="Times New Roman,PMingLiU" w:eastAsia="Times New Roman,PMingLiU" w:hAnsi="Times New Roman,PMingLiU" w:cs="Times New Roman,PMingLiU"/>
-                <w:color w:val="0070C0"/>
-                <w:kern w:val="0"/>
-                <w:sz w:val="24"/>
-                <w:szCs w:val="24"/>
-                <w:lang w:eastAsia="en-US"/>
-              </w:rPr>
-              <w:t xml:space="preserve"> &gt;&gt;</w:t>
-            </w:r>
-          </w:p>
           <w:p>
             <w:pPr>
               <w:pStyle w:val="NormalIndent"/>
@@ -2909,7 +2565,6 @@
               <w:pStyle w:val="BodyText"/>
               <w:rPr>
                 <w:rFonts w:ascii="Times New Roman" w:eastAsia="PMingLiU" w:hAnsi="Times New Roman"/>
-                <w:color w:val="0070C0"/>
                 <w:kern w:val="0"/>
                 <w:sz w:val="24"/>
                 <w:szCs w:val="24"/>
@@ -2919,57 +2574,12 @@
             <w:r>
               <w:rPr>
                 <w:rFonts w:ascii="Times New Roman" w:eastAsia="PMingLiU" w:hAnsi="Times New Roman"/>
-                <w:color w:val="0070C0"/>
                 <w:kern w:val="0"/>
                 <w:sz w:val="24"/>
                 <w:szCs w:val="24"/>
                 <w:lang w:eastAsia="en-US"/>
               </w:rPr>
-              <w:t xml:space="preserve">&lt;&lt; </w:t>
-            </w:r>
-            <w:r>
-              <w:rPr>
-                <w:rFonts w:ascii="Times New Roman" w:eastAsia="PMingLiU" w:hAnsi="Times New Roman"/>
-                <w:color w:val="0070C0"/>
-                <w:kern w:val="0"/>
-                <w:sz w:val="24"/>
-                <w:szCs w:val="24"/>
-                <w:lang w:eastAsia="en-US"/>
-              </w:rPr>
-              <w:t>CR-#</w:t>
-            </w:r>
-            <w:r>
-              <w:rPr>
-                <w:rFonts w:ascii="Times New Roman" w:eastAsia="PMingLiU" w:hAnsi="Times New Roman"/>
-                <w:color w:val="0070C0"/>
-                <w:kern w:val="0"/>
-                <w:sz w:val="24"/>
-                <w:szCs w:val="24"/>
-                <w:lang w:eastAsia="en-US"/>
-              </w:rPr>
-              <w:t xml:space="preserve"> </w:t>
-            </w:r>
-            <w:r>
-              <w:rPr>
-                <w:rFonts w:ascii="Times New Roman" w:eastAsia="PMingLiU" w:hAnsi="Times New Roman"/>
-                <w:color w:val="0070C0"/>
-                <w:kern w:val="0"/>
-                <w:sz w:val="24"/>
-                <w:szCs w:val="24"/>
-                <w:lang w:eastAsia="en-US"/>
-              </w:rPr>
-              <w:t>Capability name</w:t>
-            </w:r>
-            <w:r>
-              <w:rPr>
-                <w:rFonts w:ascii="Times New Roman" w:eastAsia="PMingLiU" w:hAnsi="Times New Roman"/>
-                <w:color w:val="0070C0"/>
-                <w:kern w:val="0"/>
-                <w:sz w:val="24"/>
-                <w:szCs w:val="24"/>
-                <w:lang w:eastAsia="en-US"/>
-              </w:rPr>
-              <w:t xml:space="preserve"> / Capability Goal &gt;&gt;</w:t>
+              <w:t>QS-2</w:t>
             </w:r>
           </w:p>
           <w:p>
@@ -2987,13 +2597,22 @@
             <w:r>
               <w:rPr>
                 <w:rFonts w:ascii="Times New Roman" w:eastAsia="PMingLiU" w:hAnsi="Times New Roman"/>
-                <w:color w:val="0070C0"/>
                 <w:kern w:val="0"/>
                 <w:sz w:val="24"/>
                 <w:szCs w:val="24"/>
                 <w:lang w:eastAsia="en-US"/>
               </w:rPr>
-              <w:t xml:space="preserve">If CR# is not available, you can refer to Win Condition number. </w:t>
+              <w:t>QS-3</w:t>
+            </w:r>
+            <w:r>
+              <w:rPr>
+                <w:rFonts w:ascii="Times New Roman" w:eastAsia="PMingLiU" w:hAnsi="Times New Roman"/>
+                <w:kern w:val="0"/>
+                <w:sz w:val="24"/>
+                <w:szCs w:val="24"/>
+                <w:lang w:eastAsia="en-US"/>
+              </w:rPr>
+              <w:t xml:space="preserve"> </w:t>
             </w:r>
           </w:p>
         </w:tc>
@@ -3029,51 +2648,6 @@
           <w:tcPr>
             <w:tcW w:w="7836" w:type="dxa"/>
           </w:tcPr>
-          <w:p>
-            <w:pPr>
-              <w:pStyle w:val="BodyText"/>
-              <w:rPr>
-                <w:rFonts w:ascii="Times New Roman,PMingLiU" w:eastAsia="Times New Roman,PMingLiU" w:hAnsi="Times New Roman,PMingLiU" w:cs="Times New Roman,PMingLiU"/>
-                <w:color w:val="0070C0"/>
-                <w:sz w:val="24"/>
-                <w:szCs w:val="24"/>
-                <w:lang w:eastAsia="en-US"/>
-              </w:rPr>
-            </w:pPr>
-            <w:r>
-              <w:rPr>
-                <w:rFonts w:ascii="Times New Roman,PMingLiU" w:eastAsia="Times New Roman,PMingLiU" w:hAnsi="Times New Roman,PMingLiU" w:cs="Times New Roman,PMingLiU"/>
-                <w:color w:val="0070C0"/>
-                <w:kern w:val="0"/>
-                <w:sz w:val="24"/>
-                <w:szCs w:val="24"/>
-                <w:lang w:eastAsia="en-US"/>
-              </w:rPr>
-              <w:t xml:space="preserve">&lt;&lt; </w:t>
-            </w:r>
-            <w:r>
-              <w:rPr>
-                <w:rFonts w:ascii="Times New Roman,PMingLiU" w:eastAsia="Times New Roman,PMingLiU" w:hAnsi="Times New Roman,PMingLiU" w:cs="Times New Roman,PMingLiU"/>
-                <w:color w:val="0070C0"/>
-                <w:kern w:val="0"/>
-                <w:sz w:val="24"/>
-                <w:szCs w:val="24"/>
-                <w:lang w:eastAsia="en-US"/>
-              </w:rPr>
-              <w:t>Which screen shot leads to this screen shot?  What condition will lead to this screenshot?</w:t>
-            </w:r>
-            <w:r>
-              <w:rPr>
-                <w:rFonts w:ascii="Times New Roman,PMingLiU" w:eastAsia="Times New Roman,PMingLiU" w:hAnsi="Times New Roman,PMingLiU" w:cs="Times New Roman,PMingLiU"/>
-                <w:color w:val="0070C0"/>
-                <w:kern w:val="0"/>
-                <w:sz w:val="24"/>
-                <w:szCs w:val="24"/>
-                <w:lang w:eastAsia="en-US"/>
-              </w:rPr>
-              <w:t xml:space="preserve"> &gt;&gt;</w:t>
-            </w:r>
-          </w:p>
           <w:p>
             <w:pPr>
               <w:pStyle w:val="NormalIndent"/>
@@ -3126,51 +2700,6 @@
           </w:tcPr>
           <w:p>
             <w:pPr>
-              <w:pStyle w:val="BodyText"/>
-              <w:rPr>
-                <w:rFonts w:ascii="Times New Roman,PMingLiU" w:eastAsia="Times New Roman,PMingLiU" w:hAnsi="Times New Roman,PMingLiU" w:cs="Times New Roman,PMingLiU"/>
-                <w:color w:val="0070C0"/>
-                <w:sz w:val="24"/>
-                <w:szCs w:val="24"/>
-                <w:lang w:eastAsia="en-US"/>
-              </w:rPr>
-            </w:pPr>
-            <w:r>
-              <w:rPr>
-                <w:rFonts w:ascii="Times New Roman,PMingLiU" w:eastAsia="Times New Roman,PMingLiU" w:hAnsi="Times New Roman,PMingLiU" w:cs="Times New Roman,PMingLiU"/>
-                <w:color w:val="0070C0"/>
-                <w:kern w:val="0"/>
-                <w:sz w:val="24"/>
-                <w:szCs w:val="24"/>
-                <w:lang w:eastAsia="en-US"/>
-              </w:rPr>
-              <w:t xml:space="preserve">&lt;&lt; </w:t>
-            </w:r>
-            <w:r>
-              <w:rPr>
-                <w:rFonts w:ascii="Times New Roman,PMingLiU" w:eastAsia="Times New Roman,PMingLiU" w:hAnsi="Times New Roman,PMingLiU" w:cs="Times New Roman,PMingLiU"/>
-                <w:color w:val="0070C0"/>
-                <w:kern w:val="0"/>
-                <w:sz w:val="24"/>
-                <w:szCs w:val="24"/>
-                <w:lang w:eastAsia="en-US"/>
-              </w:rPr>
-              <w:t>What will happen in the system after processing this screenshot?  What’s next?</w:t>
-            </w:r>
-            <w:r>
-              <w:rPr>
-                <w:rFonts w:ascii="Times New Roman,PMingLiU" w:eastAsia="Times New Roman,PMingLiU" w:hAnsi="Times New Roman,PMingLiU" w:cs="Times New Roman,PMingLiU"/>
-                <w:color w:val="0070C0"/>
-                <w:kern w:val="0"/>
-                <w:sz w:val="24"/>
-                <w:szCs w:val="24"/>
-                <w:lang w:eastAsia="en-US"/>
-              </w:rPr>
-              <w:t xml:space="preserve"> &gt;&gt;</w:t>
-            </w:r>
-          </w:p>
-          <w:p>
-            <w:pPr>
               <w:pStyle w:val="NormalIndent"/>
               <w:ind w:left="0"/>
               <w:rPr>
@@ -3205,7 +2734,6 @@
         <w:rPr>
           <w:noProof/>
         </w:rPr>
-        <w:lastRenderedPageBreak/>
         <w:drawing>
           <wp:inline distT="0" distB="0" distL="0" distR="0" wp14:anchorId="2FFCE42F" wp14:editId="4E923297">
             <wp:extent cx="4572000" cy="4295775"/>
@@ -3222,7 +2750,7 @@
                     <pic:cNvPicPr/>
                   </pic:nvPicPr>
                   <pic:blipFill>
-                    <a:blip r:embed="rId13">
+                    <a:blip r:embed="rId16">
                       <a:extLst>
                         <a:ext uri="{28A0092B-C50C-407E-A947-70E740481C1C}">
                           <a14:useLocalDpi xmlns:a14="http://schemas.microsoft.com/office/drawing/2010/main" val="0"/>
@@ -3253,7 +2781,7 @@
       <w:pPr>
         <w:pStyle w:val="Caption"/>
       </w:pPr>
-      <w:bookmarkStart w:id="47" w:name="_Toc238454892"/>
+      <w:bookmarkStart w:id="46" w:name="_Toc238454892"/>
       <w:r>
         <w:t xml:space="preserve">Figure </w:t>
       </w:r>
@@ -3281,7 +2809,7 @@
       <w:r>
         <w:t>etup Gameboard</w:t>
       </w:r>
-      <w:bookmarkEnd w:id="47"/>
+      <w:bookmarkEnd w:id="46"/>
     </w:p>
     <w:p/>
     <w:p>
@@ -3295,30 +2823,14 @@
       <w:r>
         <w:br w:type="page"/>
       </w:r>
-      <w:r>
-        <w:rPr>
-          <w:rFonts w:ascii="Times New Roman" w:hAnsi="Times New Roman"/>
-          <w:color w:val="0070C0"/>
-          <w:sz w:val="24"/>
-        </w:rPr>
+    </w:p>
+    <w:p>
+      <w:pPr>
+        <w:pStyle w:val="Caption"/>
+      </w:pPr>
+      <w:bookmarkStart w:id="47" w:name="_Toc238454904"/>
+      <w:r>
         <w:lastRenderedPageBreak/>
-        <w:t xml:space="preserve">&lt;&lt; The </w:t>
-      </w:r>
-      <w:r>
-        <w:rPr>
-          <w:rFonts w:ascii="Times New Roman" w:hAnsi="Times New Roman"/>
-          <w:color w:val="0070C0"/>
-          <w:sz w:val="24"/>
-        </w:rPr>
-        <w:t>following is an example of the screen shot and its description. &gt;&gt;</w:t>
-      </w:r>
-    </w:p>
-    <w:p>
-      <w:pPr>
-        <w:pStyle w:val="Caption"/>
-      </w:pPr>
-      <w:bookmarkStart w:id="48" w:name="_Toc238454904"/>
-      <w:r>
         <w:t xml:space="preserve">Table </w:t>
       </w:r>
       <w:r>
@@ -3342,7 +2854,7 @@
       <w:r>
         <w:t>: Live Gameplay</w:t>
       </w:r>
-      <w:bookmarkEnd w:id="48"/>
+      <w:bookmarkEnd w:id="47"/>
     </w:p>
     <w:tbl>
       <w:tblPr>
@@ -3392,23 +2904,6 @@
           <w:tcPr>
             <w:tcW w:w="7836" w:type="dxa"/>
           </w:tcPr>
-          <w:p>
-            <w:pPr>
-              <w:rPr>
-                <w:rFonts w:ascii="Times New Roman" w:eastAsia="Times New Roman" w:hAnsi="Times New Roman"/>
-                <w:color w:val="0070C0"/>
-                <w:sz w:val="24"/>
-              </w:rPr>
-            </w:pPr>
-            <w:r>
-              <w:rPr>
-                <w:rFonts w:ascii="Times New Roman" w:eastAsia="Times New Roman" w:hAnsi="Times New Roman"/>
-                <w:color w:val="0070C0"/>
-                <w:sz w:val="24"/>
-              </w:rPr>
-              <w:t>&lt;&lt; The volunteer portal contains all the features that a volunteer needs to operate on a regular day of work. The user can clock in and out by clicking the “Clock In” or “Clock Out” button. Furthermore, they can send comments to the supervisor or the volunteer coordinator via the comment log. These features are based on Agreement2, Agreement3, and Agreement4 of the WinWin negotiation.  &gt;&gt;</w:t>
-            </w:r>
-          </w:p>
           <w:p>
             <w:pPr>
               <w:pStyle w:val="NormalIndent"/>
@@ -3482,13 +2977,12 @@
             <w:r>
               <w:rPr>
                 <w:rFonts w:ascii="Times New Roman" w:eastAsia="PMingLiU" w:hAnsi="Times New Roman"/>
-                <w:color w:val="0070C0"/>
                 <w:kern w:val="0"/>
                 <w:sz w:val="24"/>
                 <w:szCs w:val="24"/>
                 <w:lang w:eastAsia="en-US"/>
               </w:rPr>
-              <w:t>&lt;&lt; CR-2 Clock-in/ Clock-out functionality &gt;&gt;</w:t>
+              <w:t>QS-4, QS-5, QS-6</w:t>
             </w:r>
           </w:p>
         </w:tc>
@@ -3526,29 +3020,6 @@
           </w:tcPr>
           <w:p>
             <w:pPr>
-              <w:pStyle w:val="BodyText"/>
-              <w:rPr>
-                <w:rFonts w:ascii="Times New Roman,PMingLiU" w:eastAsia="Times New Roman,PMingLiU" w:hAnsi="Times New Roman,PMingLiU" w:cs="Times New Roman,PMingLiU"/>
-                <w:color w:val="0070C0"/>
-                <w:sz w:val="24"/>
-                <w:szCs w:val="24"/>
-                <w:lang w:eastAsia="en-US"/>
-              </w:rPr>
-            </w:pPr>
-            <w:r>
-              <w:rPr>
-                <w:rFonts w:ascii="Times New Roman,PMingLiU" w:eastAsia="Times New Roman,PMingLiU" w:hAnsi="Times New Roman,PMingLiU" w:cs="Times New Roman,PMingLiU"/>
-                <w:color w:val="0070C0"/>
-                <w:kern w:val="0"/>
-                <w:sz w:val="24"/>
-                <w:szCs w:val="24"/>
-                <w:lang w:eastAsia="en-US"/>
-              </w:rPr>
-              <w:t>&lt;&lt; Volunteer clocked in and selected profile page. &gt;&gt;</w:t>
-            </w:r>
-          </w:p>
-          <w:p>
-            <w:pPr>
               <w:pStyle w:val="NormalIndent"/>
               <w:ind w:left="0"/>
               <w:rPr>
@@ -3561,7 +3032,16 @@
                 <w:rFonts w:ascii="Times New Roman" w:eastAsia="Times New Roman" w:hAnsi="Times New Roman"/>
                 <w:sz w:val="24"/>
               </w:rPr>
-              <w:t>Setup Gameboard screen</w:t>
+              <w:t>Setup Gameboar</w:t>
+            </w:r>
+            <w:bookmarkStart w:id="48" w:name="_GoBack"/>
+            <w:bookmarkEnd w:id="48"/>
+            <w:r>
+              <w:rPr>
+                <w:rFonts w:ascii="Times New Roman" w:eastAsia="Times New Roman" w:hAnsi="Times New Roman"/>
+                <w:sz w:val="24"/>
+              </w:rPr>
+              <w:t>d screen</w:t>
             </w:r>
           </w:p>
         </w:tc>
@@ -3599,29 +3079,6 @@
           </w:tcPr>
           <w:p>
             <w:pPr>
-              <w:pStyle w:val="BodyText"/>
-              <w:rPr>
-                <w:rFonts w:ascii="Times New Roman,PMingLiU" w:eastAsia="Times New Roman,PMingLiU" w:hAnsi="Times New Roman,PMingLiU" w:cs="Times New Roman,PMingLiU"/>
-                <w:color w:val="0070C0"/>
-                <w:sz w:val="24"/>
-                <w:szCs w:val="24"/>
-                <w:lang w:eastAsia="en-US"/>
-              </w:rPr>
-            </w:pPr>
-            <w:r>
-              <w:rPr>
-                <w:rFonts w:ascii="Times New Roman,PMingLiU" w:eastAsia="Times New Roman,PMingLiU" w:hAnsi="Times New Roman,PMingLiU" w:cs="Times New Roman,PMingLiU"/>
-                <w:color w:val="0070C0"/>
-                <w:kern w:val="0"/>
-                <w:sz w:val="24"/>
-                <w:szCs w:val="24"/>
-                <w:lang w:eastAsia="en-US"/>
-              </w:rPr>
-              <w:t>&lt;&lt; After selecting Clock Out button, the page will be redirect to landing page. &gt;&gt;</w:t>
-            </w:r>
-          </w:p>
-          <w:p>
-            <w:pPr>
               <w:pStyle w:val="NormalIndent"/>
               <w:ind w:left="0"/>
               <w:rPr>
@@ -3634,7 +3091,21 @@
                 <w:rFonts w:ascii="Times New Roman" w:eastAsia="Times New Roman" w:hAnsi="Times New Roman"/>
                 <w:sz w:val="24"/>
               </w:rPr>
-              <w:t>Team Player Disconnect screen OR End Game Lobby screen</w:t>
+              <w:t xml:space="preserve">Team Player Disconnect </w:t>
+            </w:r>
+            <w:r>
+              <w:rPr>
+                <w:rFonts w:ascii="Times New Roman" w:eastAsia="Times New Roman" w:hAnsi="Times New Roman"/>
+                <w:sz w:val="24"/>
+              </w:rPr>
+              <w:t>state OR</w:t>
+            </w:r>
+            <w:r>
+              <w:rPr>
+                <w:rFonts w:ascii="Times New Roman" w:eastAsia="Times New Roman" w:hAnsi="Times New Roman"/>
+                <w:sz w:val="24"/>
+              </w:rPr>
+              <w:t xml:space="preserve"> End Game Lobby screen</w:t>
             </w:r>
           </w:p>
         </w:tc>
@@ -3653,7 +3124,6 @@
         <w:rPr>
           <w:noProof/>
         </w:rPr>
-        <w:lastRenderedPageBreak/>
         <w:drawing>
           <wp:inline distT="0" distB="0" distL="0" distR="0" wp14:anchorId="684821A3" wp14:editId="55CDA33C">
             <wp:extent cx="3952875" cy="4572000"/>
@@ -3670,7 +3140,7 @@
                     <pic:cNvPicPr/>
                   </pic:nvPicPr>
                   <pic:blipFill>
-                    <a:blip r:embed="rId14">
+                    <a:blip r:embed="rId17">
                       <a:extLst>
                         <a:ext uri="{28A0092B-C50C-407E-A947-70E740481C1C}">
                           <a14:useLocalDpi xmlns:a14="http://schemas.microsoft.com/office/drawing/2010/main" val="0"/>
@@ -3729,10 +3199,10 @@
       <w:bookmarkEnd w:id="50"/>
     </w:p>
     <w:sectPr>
-      <w:headerReference w:type="even" r:id="rId15"/>
-      <w:headerReference w:type="default" r:id="rId16"/>
-      <w:footerReference w:type="even" r:id="rId17"/>
-      <w:footerReference w:type="default" r:id="rId18"/>
+      <w:headerReference w:type="even" r:id="rId18"/>
+      <w:headerReference w:type="default" r:id="rId19"/>
+      <w:footerReference w:type="even" r:id="rId20"/>
+      <w:footerReference w:type="default" r:id="rId21"/>
       <w:pgSz w:w="12240" w:h="15840" w:code="1"/>
       <w:pgMar w:top="1440" w:right="1440" w:bottom="1440" w:left="1440" w:header="720" w:footer="720" w:gutter="0"/>
       <w:pgNumType w:start="1"/>
@@ -3744,7 +3214,7 @@
 </file>
 
 <file path=word/endnotes.xml><?xml version="1.0" encoding="utf-8"?>
-<w:endnotes xmlns:wpc="http://schemas.microsoft.com/office/word/2010/wordprocessingCanvas" xmlns:mo="http://schemas.microsoft.com/office/mac/office/2008/main" xmlns:mc="http://schemas.openxmlformats.org/markup-compatibility/2006" xmlns:mv="urn:schemas-microsoft-com:mac:vml" xmlns:o="urn:schemas-microsoft-com:office:office" xmlns:r="http://schemas.openxmlformats.org/officeDocument/2006/relationships" xmlns:m="http://schemas.openxmlformats.org/officeDocument/2006/math" xmlns:v="urn:schemas-microsoft-com:vml" xmlns:wp14="http://schemas.microsoft.com/office/word/2010/wordprocessingDrawing" xmlns:wp="http://schemas.openxmlformats.org/drawingml/2006/wordprocessingDrawing" xmlns:w10="urn:schemas-microsoft-com:office:word" xmlns:w="http://schemas.openxmlformats.org/wordprocessingml/2006/main" xmlns:w14="http://schemas.microsoft.com/office/word/2010/wordml" xmlns:w15="http://schemas.microsoft.com/office/word/2012/wordml" xmlns:wpg="http://schemas.microsoft.com/office/word/2010/wordprocessingGroup" xmlns:wpi="http://schemas.microsoft.com/office/word/2010/wordprocessingInk" xmlns:wne="http://schemas.microsoft.com/office/word/2006/wordml" xmlns:wps="http://schemas.microsoft.com/office/word/2010/wordprocessingShape" mc:Ignorable="w14 w15 wp14">
+<w:endnotes xmlns:wpc="http://schemas.microsoft.com/office/word/2010/wordprocessingCanvas" xmlns:cx="http://schemas.microsoft.com/office/drawing/2014/chartex" xmlns:cx1="http://schemas.microsoft.com/office/drawing/2015/9/8/chartex" xmlns:cx2="http://schemas.microsoft.com/office/drawing/2015/10/21/chartex" xmlns:cx3="http://schemas.microsoft.com/office/drawing/2016/5/9/chartex" xmlns:cx4="http://schemas.microsoft.com/office/drawing/2016/5/10/chartex" xmlns:cx5="http://schemas.microsoft.com/office/drawing/2016/5/11/chartex" xmlns:mc="http://schemas.openxmlformats.org/markup-compatibility/2006" xmlns:o="urn:schemas-microsoft-com:office:office" xmlns:r="http://schemas.openxmlformats.org/officeDocument/2006/relationships" xmlns:m="http://schemas.openxmlformats.org/officeDocument/2006/math" xmlns:v="urn:schemas-microsoft-com:vml" xmlns:wp14="http://schemas.microsoft.com/office/word/2010/wordprocessingDrawing" xmlns:wp="http://schemas.openxmlformats.org/drawingml/2006/wordprocessingDrawing" xmlns:w10="urn:schemas-microsoft-com:office:word" xmlns:w="http://schemas.openxmlformats.org/wordprocessingml/2006/main" xmlns:w14="http://schemas.microsoft.com/office/word/2010/wordml" xmlns:w15="http://schemas.microsoft.com/office/word/2012/wordml" xmlns:w16se="http://schemas.microsoft.com/office/word/2015/wordml/symex" xmlns:wpg="http://schemas.microsoft.com/office/word/2010/wordprocessingGroup" xmlns:wpi="http://schemas.microsoft.com/office/word/2010/wordprocessingInk" xmlns:wne="http://schemas.microsoft.com/office/word/2006/wordml" xmlns:wps="http://schemas.microsoft.com/office/word/2010/wordprocessingShape" mc:Ignorable="w14 w15 w16se wp14">
   <w:endnote w:type="separator" w:id="-1">
     <w:p>
       <w:r>
@@ -3765,87 +3235,7 @@
 </file>
 
 <file path=word/footer1.xml><?xml version="1.0" encoding="utf-8"?>
-<w:ftr xmlns:wpc="http://schemas.microsoft.com/office/word/2010/wordprocessingCanvas" xmlns:mo="http://schemas.microsoft.com/office/mac/office/2008/main" xmlns:mc="http://schemas.openxmlformats.org/markup-compatibility/2006" xmlns:mv="urn:schemas-microsoft-com:mac:vml" xmlns:o="urn:schemas-microsoft-com:office:office" xmlns:r="http://schemas.openxmlformats.org/officeDocument/2006/relationships" xmlns:m="http://schemas.openxmlformats.org/officeDocument/2006/math" xmlns:v="urn:schemas-microsoft-com:vml" xmlns:wp14="http://schemas.microsoft.com/office/word/2010/wordprocessingDrawing" xmlns:wp="http://schemas.openxmlformats.org/drawingml/2006/wordprocessingDrawing" xmlns:w10="urn:schemas-microsoft-com:office:word" xmlns:w="http://schemas.openxmlformats.org/wordprocessingml/2006/main" xmlns:w14="http://schemas.microsoft.com/office/word/2010/wordml" xmlns:w15="http://schemas.microsoft.com/office/word/2012/wordml" xmlns:wpg="http://schemas.microsoft.com/office/word/2010/wordprocessingGroup" xmlns:wpi="http://schemas.microsoft.com/office/word/2010/wordprocessingInk" xmlns:wne="http://schemas.microsoft.com/office/word/2006/wordml" xmlns:wps="http://schemas.microsoft.com/office/word/2010/wordprocessingShape" mc:Ignorable="w14 w15 wp14">
-  <w:p>
-    <w:pPr>
-      <w:pStyle w:val="Footer"/>
-      <w:framePr w:wrap="around" w:vAnchor="text" w:hAnchor="margin" w:xAlign="center" w:y="1"/>
-      <w:rPr>
-        <w:rStyle w:val="PageNumber"/>
-      </w:rPr>
-    </w:pPr>
-    <w:r>
-      <w:rPr>
-        <w:rStyle w:val="PageNumber"/>
-      </w:rPr>
-      <w:fldChar w:fldCharType="begin"/>
-    </w:r>
-    <w:r>
-      <w:rPr>
-        <w:rStyle w:val="PageNumber"/>
-      </w:rPr>
-      <w:instrText xml:space="preserve"> PAGE </w:instrText>
-    </w:r>
-    <w:r>
-      <w:rPr>
-        <w:rStyle w:val="PageNumber"/>
-      </w:rPr>
-      <w:fldChar w:fldCharType="separate"/>
-    </w:r>
-    <w:r>
-      <w:rPr>
-        <w:rStyle w:val="PageNumber"/>
-        <w:noProof/>
-      </w:rPr>
-      <w:t>i</w:t>
-    </w:r>
-    <w:r>
-      <w:rPr>
-        <w:rStyle w:val="PageNumber"/>
-      </w:rPr>
-      <w:fldChar w:fldCharType="end"/>
-    </w:r>
-    <w:r>
-      <w:rPr>
-        <w:rStyle w:val="PageNumber"/>
-      </w:rPr>
-      <w:t xml:space="preserve"> </w:t>
-    </w:r>
-  </w:p>
-  <w:p>
-    <w:pPr>
-      <w:pStyle w:val="Footer"/>
-      <w:rPr>
-        <w:rFonts w:ascii="Times New Roman" w:hAnsi="Times New Roman"/>
-      </w:rPr>
-    </w:pPr>
-  </w:p>
-</w:ftr>
-</file>
-
-<file path=word/footer2.xml><?xml version="1.0" encoding="utf-8"?>
-<w:ftr xmlns:wpc="http://schemas.microsoft.com/office/word/2010/wordprocessingCanvas" xmlns:mo="http://schemas.microsoft.com/office/mac/office/2008/main" xmlns:mc="http://schemas.openxmlformats.org/markup-compatibility/2006" xmlns:mv="urn:schemas-microsoft-com:mac:vml" xmlns:o="urn:schemas-microsoft-com:office:office" xmlns:r="http://schemas.openxmlformats.org/officeDocument/2006/relationships" xmlns:m="http://schemas.openxmlformats.org/officeDocument/2006/math" xmlns:v="urn:schemas-microsoft-com:vml" xmlns:wp14="http://schemas.microsoft.com/office/word/2010/wordprocessingDrawing" xmlns:wp="http://schemas.openxmlformats.org/drawingml/2006/wordprocessingDrawing" xmlns:w10="urn:schemas-microsoft-com:office:word" xmlns:w="http://schemas.openxmlformats.org/wordprocessingml/2006/main" xmlns:w14="http://schemas.microsoft.com/office/word/2010/wordml" xmlns:w15="http://schemas.microsoft.com/office/word/2012/wordml" xmlns:wpg="http://schemas.microsoft.com/office/word/2010/wordprocessingGroup" xmlns:wpi="http://schemas.microsoft.com/office/word/2010/wordprocessingInk" xmlns:wne="http://schemas.microsoft.com/office/word/2006/wordml" xmlns:wps="http://schemas.microsoft.com/office/word/2010/wordprocessingShape" mc:Ignorable="w14 w15 wp14">
-  <w:p>
-    <w:pPr>
-      <w:pStyle w:val="Footer"/>
-      <w:tabs>
-        <w:tab w:val="clear" w:pos="4680"/>
-        <w:tab w:val="clear" w:pos="9360"/>
-        <w:tab w:val="right" w:pos="4675"/>
-        <w:tab w:val="left" w:pos="6750"/>
-        <w:tab w:val="left" w:pos="7200"/>
-        <w:tab w:val="left" w:pos="9163"/>
-      </w:tabs>
-      <w:rPr>
-        <w:rFonts w:ascii="Times New Roman" w:hAnsi="Times New Roman"/>
-      </w:rPr>
-    </w:pPr>
-  </w:p>
-</w:ftr>
-</file>
-
-<file path=word/footer3.xml><?xml version="1.0" encoding="utf-8"?>
-<w:ftr xmlns:wpc="http://schemas.microsoft.com/office/word/2010/wordprocessingCanvas" xmlns:mo="http://schemas.microsoft.com/office/mac/office/2008/main" xmlns:mc="http://schemas.openxmlformats.org/markup-compatibility/2006" xmlns:mv="urn:schemas-microsoft-com:mac:vml" xmlns:o="urn:schemas-microsoft-com:office:office" xmlns:r="http://schemas.openxmlformats.org/officeDocument/2006/relationships" xmlns:m="http://schemas.openxmlformats.org/officeDocument/2006/math" xmlns:v="urn:schemas-microsoft-com:vml" xmlns:wp14="http://schemas.microsoft.com/office/word/2010/wordprocessingDrawing" xmlns:wp="http://schemas.openxmlformats.org/drawingml/2006/wordprocessingDrawing" xmlns:w10="urn:schemas-microsoft-com:office:word" xmlns:w="http://schemas.openxmlformats.org/wordprocessingml/2006/main" xmlns:w14="http://schemas.microsoft.com/office/word/2010/wordml" xmlns:w15="http://schemas.microsoft.com/office/word/2012/wordml" xmlns:wpg="http://schemas.microsoft.com/office/word/2010/wordprocessingGroup" xmlns:wpi="http://schemas.microsoft.com/office/word/2010/wordprocessingInk" xmlns:wne="http://schemas.microsoft.com/office/word/2006/wordml" xmlns:wps="http://schemas.microsoft.com/office/word/2010/wordprocessingShape" mc:Ignorable="w14 w15 wp14">
+<w:ftr xmlns:wpc="http://schemas.microsoft.com/office/word/2010/wordprocessingCanvas" xmlns:cx="http://schemas.microsoft.com/office/drawing/2014/chartex" xmlns:cx1="http://schemas.microsoft.com/office/drawing/2015/9/8/chartex" xmlns:cx2="http://schemas.microsoft.com/office/drawing/2015/10/21/chartex" xmlns:cx3="http://schemas.microsoft.com/office/drawing/2016/5/9/chartex" xmlns:cx4="http://schemas.microsoft.com/office/drawing/2016/5/10/chartex" xmlns:cx5="http://schemas.microsoft.com/office/drawing/2016/5/11/chartex" xmlns:mc="http://schemas.openxmlformats.org/markup-compatibility/2006" xmlns:o="urn:schemas-microsoft-com:office:office" xmlns:r="http://schemas.openxmlformats.org/officeDocument/2006/relationships" xmlns:m="http://schemas.openxmlformats.org/officeDocument/2006/math" xmlns:v="urn:schemas-microsoft-com:vml" xmlns:wp14="http://schemas.microsoft.com/office/word/2010/wordprocessingDrawing" xmlns:wp="http://schemas.openxmlformats.org/drawingml/2006/wordprocessingDrawing" xmlns:w10="urn:schemas-microsoft-com:office:word" xmlns:w="http://schemas.openxmlformats.org/wordprocessingml/2006/main" xmlns:w14="http://schemas.microsoft.com/office/word/2010/wordml" xmlns:w15="http://schemas.microsoft.com/office/word/2012/wordml" xmlns:w16se="http://schemas.microsoft.com/office/word/2015/wordml/symex" xmlns:wpg="http://schemas.microsoft.com/office/word/2010/wordprocessingGroup" xmlns:wpi="http://schemas.microsoft.com/office/word/2010/wordprocessingInk" xmlns:wne="http://schemas.microsoft.com/office/word/2006/wordml" xmlns:wps="http://schemas.microsoft.com/office/word/2010/wordprocessingShape" mc:Ignorable="w14 w15 w16se wp14">
   <w:p>
     <w:pPr>
       <w:pStyle w:val="Footer"/>
@@ -3878,54 +3268,47 @@
       <w:pStyle w:val="Footer"/>
     </w:pPr>
   </w:p>
-  <w:p/>
 </w:ftr>
 </file>
 
-<file path=word/footer4.xml><?xml version="1.0" encoding="utf-8"?>
-<w:ftr xmlns:wpc="http://schemas.microsoft.com/office/word/2010/wordprocessingCanvas" xmlns:mo="http://schemas.microsoft.com/office/mac/office/2008/main" xmlns:mc="http://schemas.openxmlformats.org/markup-compatibility/2006" xmlns:mv="urn:schemas-microsoft-com:mac:vml" xmlns:o="urn:schemas-microsoft-com:office:office" xmlns:r="http://schemas.openxmlformats.org/officeDocument/2006/relationships" xmlns:m="http://schemas.openxmlformats.org/officeDocument/2006/math" xmlns:v="urn:schemas-microsoft-com:vml" xmlns:wp14="http://schemas.microsoft.com/office/word/2010/wordprocessingDrawing" xmlns:wp="http://schemas.openxmlformats.org/drawingml/2006/wordprocessingDrawing" xmlns:w10="urn:schemas-microsoft-com:office:word" xmlns:w="http://schemas.openxmlformats.org/wordprocessingml/2006/main" xmlns:w14="http://schemas.microsoft.com/office/word/2010/wordml" xmlns:w15="http://schemas.microsoft.com/office/word/2012/wordml" xmlns:wpg="http://schemas.microsoft.com/office/word/2010/wordprocessingGroup" xmlns:wpi="http://schemas.microsoft.com/office/word/2010/wordprocessingInk" xmlns:wne="http://schemas.microsoft.com/office/word/2006/wordml" xmlns:wps="http://schemas.microsoft.com/office/word/2010/wordprocessingShape" mc:Ignorable="w14 w15 wp14">
+<file path=word/footer2.xml><?xml version="1.0" encoding="utf-8"?>
+<w:ftr xmlns:wpc="http://schemas.microsoft.com/office/word/2010/wordprocessingCanvas" xmlns:cx="http://schemas.microsoft.com/office/drawing/2014/chartex" xmlns:cx1="http://schemas.microsoft.com/office/drawing/2015/9/8/chartex" xmlns:cx2="http://schemas.microsoft.com/office/drawing/2015/10/21/chartex" xmlns:cx3="http://schemas.microsoft.com/office/drawing/2016/5/9/chartex" xmlns:cx4="http://schemas.microsoft.com/office/drawing/2016/5/10/chartex" xmlns:cx5="http://schemas.microsoft.com/office/drawing/2016/5/11/chartex" xmlns:mc="http://schemas.openxmlformats.org/markup-compatibility/2006" xmlns:o="urn:schemas-microsoft-com:office:office" xmlns:r="http://schemas.openxmlformats.org/officeDocument/2006/relationships" xmlns:m="http://schemas.openxmlformats.org/officeDocument/2006/math" xmlns:v="urn:schemas-microsoft-com:vml" xmlns:wp14="http://schemas.microsoft.com/office/word/2010/wordprocessingDrawing" xmlns:wp="http://schemas.openxmlformats.org/drawingml/2006/wordprocessingDrawing" xmlns:w10="urn:schemas-microsoft-com:office:word" xmlns:w="http://schemas.openxmlformats.org/wordprocessingml/2006/main" xmlns:w14="http://schemas.microsoft.com/office/word/2010/wordml" xmlns:w15="http://schemas.microsoft.com/office/word/2012/wordml" xmlns:w16se="http://schemas.microsoft.com/office/word/2015/wordml/symex" xmlns:wpg="http://schemas.microsoft.com/office/word/2010/wordprocessingGroup" xmlns:wpi="http://schemas.microsoft.com/office/word/2010/wordprocessingInk" xmlns:wne="http://schemas.microsoft.com/office/word/2006/wordml" xmlns:wps="http://schemas.microsoft.com/office/word/2010/wordprocessingShape" mc:Ignorable="w14 w15 w16se wp14">
   <w:p>
     <w:pPr>
       <w:pStyle w:val="Footer"/>
       <w:framePr w:wrap="around" w:vAnchor="text" w:hAnchor="margin" w:xAlign="center" w:y="1"/>
       <w:rPr>
         <w:rStyle w:val="PageNumber"/>
-        <w:rFonts w:ascii="Times New Roman" w:hAnsi="Times New Roman"/>
       </w:rPr>
     </w:pPr>
     <w:r>
       <w:rPr>
         <w:rStyle w:val="PageNumber"/>
-        <w:rFonts w:ascii="Times New Roman" w:hAnsi="Times New Roman"/>
       </w:rPr>
       <w:fldChar w:fldCharType="begin"/>
     </w:r>
     <w:r>
       <w:rPr>
         <w:rStyle w:val="PageNumber"/>
-        <w:rFonts w:ascii="Times New Roman" w:hAnsi="Times New Roman"/>
       </w:rPr>
       <w:instrText xml:space="preserve">PAGE  </w:instrText>
     </w:r>
     <w:r>
       <w:rPr>
         <w:rStyle w:val="PageNumber"/>
-        <w:rFonts w:ascii="Times New Roman" w:hAnsi="Times New Roman"/>
       </w:rPr>
       <w:fldChar w:fldCharType="separate"/>
     </w:r>
     <w:r>
       <w:rPr>
         <w:rStyle w:val="PageNumber"/>
-        <w:rFonts w:ascii="Times New Roman" w:hAnsi="Times New Roman"/>
         <w:noProof/>
       </w:rPr>
-      <w:t>6</w:t>
+      <w:t>vi</w:t>
     </w:r>
     <w:r>
       <w:rPr>
         <w:rStyle w:val="PageNumber"/>
-        <w:rFonts w:ascii="Times New Roman" w:hAnsi="Times New Roman"/>
       </w:rPr>
       <w:fldChar w:fldCharType="end"/>
     </w:r>
@@ -3949,8 +3332,193 @@
 </w:ftr>
 </file>
 
+<file path=word/footer3.xml><?xml version="1.0" encoding="utf-8"?>
+<w:ftr xmlns:wpc="http://schemas.microsoft.com/office/word/2010/wordprocessingCanvas" xmlns:cx="http://schemas.microsoft.com/office/drawing/2014/chartex" xmlns:cx1="http://schemas.microsoft.com/office/drawing/2015/9/8/chartex" xmlns:cx2="http://schemas.microsoft.com/office/drawing/2015/10/21/chartex" xmlns:cx3="http://schemas.microsoft.com/office/drawing/2016/5/9/chartex" xmlns:cx4="http://schemas.microsoft.com/office/drawing/2016/5/10/chartex" xmlns:cx5="http://schemas.microsoft.com/office/drawing/2016/5/11/chartex" xmlns:mc="http://schemas.openxmlformats.org/markup-compatibility/2006" xmlns:o="urn:schemas-microsoft-com:office:office" xmlns:r="http://schemas.openxmlformats.org/officeDocument/2006/relationships" xmlns:m="http://schemas.openxmlformats.org/officeDocument/2006/math" xmlns:v="urn:schemas-microsoft-com:vml" xmlns:wp14="http://schemas.microsoft.com/office/word/2010/wordprocessingDrawing" xmlns:wp="http://schemas.openxmlformats.org/drawingml/2006/wordprocessingDrawing" xmlns:w10="urn:schemas-microsoft-com:office:word" xmlns:w="http://schemas.openxmlformats.org/wordprocessingml/2006/main" xmlns:w14="http://schemas.microsoft.com/office/word/2010/wordml" xmlns:w15="http://schemas.microsoft.com/office/word/2012/wordml" xmlns:w16se="http://schemas.microsoft.com/office/word/2015/wordml/symex" xmlns:wpg="http://schemas.microsoft.com/office/word/2010/wordprocessingGroup" xmlns:wpi="http://schemas.microsoft.com/office/word/2010/wordprocessingInk" xmlns:wne="http://schemas.microsoft.com/office/word/2006/wordml" xmlns:wps="http://schemas.microsoft.com/office/word/2010/wordprocessingShape" mc:Ignorable="w14 w15 w16se wp14">
+  <w:p>
+    <w:pPr>
+      <w:pStyle w:val="Footer"/>
+      <w:framePr w:wrap="around" w:vAnchor="text" w:hAnchor="margin" w:xAlign="center" w:y="1"/>
+      <w:rPr>
+        <w:rStyle w:val="PageNumber"/>
+      </w:rPr>
+    </w:pPr>
+    <w:r>
+      <w:rPr>
+        <w:rStyle w:val="PageNumber"/>
+      </w:rPr>
+      <w:fldChar w:fldCharType="begin"/>
+    </w:r>
+    <w:r>
+      <w:rPr>
+        <w:rStyle w:val="PageNumber"/>
+      </w:rPr>
+      <w:instrText xml:space="preserve"> PAGE </w:instrText>
+    </w:r>
+    <w:r>
+      <w:rPr>
+        <w:rStyle w:val="PageNumber"/>
+      </w:rPr>
+      <w:fldChar w:fldCharType="separate"/>
+    </w:r>
+    <w:r>
+      <w:rPr>
+        <w:rStyle w:val="PageNumber"/>
+        <w:noProof/>
+      </w:rPr>
+      <w:t>iii</w:t>
+    </w:r>
+    <w:r>
+      <w:rPr>
+        <w:rStyle w:val="PageNumber"/>
+      </w:rPr>
+      <w:fldChar w:fldCharType="end"/>
+    </w:r>
+    <w:r>
+      <w:rPr>
+        <w:rStyle w:val="PageNumber"/>
+      </w:rPr>
+      <w:t xml:space="preserve"> </w:t>
+    </w:r>
+  </w:p>
+  <w:p>
+    <w:pPr>
+      <w:pStyle w:val="Footer"/>
+      <w:rPr>
+        <w:rFonts w:ascii="Times New Roman" w:hAnsi="Times New Roman"/>
+      </w:rPr>
+    </w:pPr>
+  </w:p>
+</w:ftr>
+</file>
+
+<file path=word/footer4.xml><?xml version="1.0" encoding="utf-8"?>
+<w:ftr xmlns:wpc="http://schemas.microsoft.com/office/word/2010/wordprocessingCanvas" xmlns:cx="http://schemas.microsoft.com/office/drawing/2014/chartex" xmlns:cx1="http://schemas.microsoft.com/office/drawing/2015/9/8/chartex" xmlns:cx2="http://schemas.microsoft.com/office/drawing/2015/10/21/chartex" xmlns:cx3="http://schemas.microsoft.com/office/drawing/2016/5/9/chartex" xmlns:cx4="http://schemas.microsoft.com/office/drawing/2016/5/10/chartex" xmlns:cx5="http://schemas.microsoft.com/office/drawing/2016/5/11/chartex" xmlns:mc="http://schemas.openxmlformats.org/markup-compatibility/2006" xmlns:o="urn:schemas-microsoft-com:office:office" xmlns:r="http://schemas.openxmlformats.org/officeDocument/2006/relationships" xmlns:m="http://schemas.openxmlformats.org/officeDocument/2006/math" xmlns:v="urn:schemas-microsoft-com:vml" xmlns:wp14="http://schemas.microsoft.com/office/word/2010/wordprocessingDrawing" xmlns:wp="http://schemas.openxmlformats.org/drawingml/2006/wordprocessingDrawing" xmlns:w10="urn:schemas-microsoft-com:office:word" xmlns:w="http://schemas.openxmlformats.org/wordprocessingml/2006/main" xmlns:w14="http://schemas.microsoft.com/office/word/2010/wordml" xmlns:w15="http://schemas.microsoft.com/office/word/2012/wordml" xmlns:w16se="http://schemas.microsoft.com/office/word/2015/wordml/symex" xmlns:wpg="http://schemas.microsoft.com/office/word/2010/wordprocessingGroup" xmlns:wpi="http://schemas.microsoft.com/office/word/2010/wordprocessingInk" xmlns:wne="http://schemas.microsoft.com/office/word/2006/wordml" xmlns:wps="http://schemas.microsoft.com/office/word/2010/wordprocessingShape" mc:Ignorable="w14 w15 w16se wp14">
+  <w:p>
+    <w:pPr>
+      <w:pStyle w:val="Footer"/>
+      <w:tabs>
+        <w:tab w:val="clear" w:pos="4680"/>
+        <w:tab w:val="clear" w:pos="9360"/>
+        <w:tab w:val="right" w:pos="4675"/>
+        <w:tab w:val="left" w:pos="6750"/>
+        <w:tab w:val="left" w:pos="7200"/>
+        <w:tab w:val="left" w:pos="9163"/>
+      </w:tabs>
+      <w:rPr>
+        <w:rFonts w:ascii="Times New Roman" w:hAnsi="Times New Roman"/>
+      </w:rPr>
+    </w:pPr>
+  </w:p>
+</w:ftr>
+</file>
+
+<file path=word/footer5.xml><?xml version="1.0" encoding="utf-8"?>
+<w:ftr xmlns:wpc="http://schemas.microsoft.com/office/word/2010/wordprocessingCanvas" xmlns:cx="http://schemas.microsoft.com/office/drawing/2014/chartex" xmlns:cx1="http://schemas.microsoft.com/office/drawing/2015/9/8/chartex" xmlns:cx2="http://schemas.microsoft.com/office/drawing/2015/10/21/chartex" xmlns:cx3="http://schemas.microsoft.com/office/drawing/2016/5/9/chartex" xmlns:cx4="http://schemas.microsoft.com/office/drawing/2016/5/10/chartex" xmlns:cx5="http://schemas.microsoft.com/office/drawing/2016/5/11/chartex" xmlns:mc="http://schemas.openxmlformats.org/markup-compatibility/2006" xmlns:o="urn:schemas-microsoft-com:office:office" xmlns:r="http://schemas.openxmlformats.org/officeDocument/2006/relationships" xmlns:m="http://schemas.openxmlformats.org/officeDocument/2006/math" xmlns:v="urn:schemas-microsoft-com:vml" xmlns:wp14="http://schemas.microsoft.com/office/word/2010/wordprocessingDrawing" xmlns:wp="http://schemas.openxmlformats.org/drawingml/2006/wordprocessingDrawing" xmlns:w10="urn:schemas-microsoft-com:office:word" xmlns:w="http://schemas.openxmlformats.org/wordprocessingml/2006/main" xmlns:w14="http://schemas.microsoft.com/office/word/2010/wordml" xmlns:w15="http://schemas.microsoft.com/office/word/2012/wordml" xmlns:w16se="http://schemas.microsoft.com/office/word/2015/wordml/symex" xmlns:wpg="http://schemas.microsoft.com/office/word/2010/wordprocessingGroup" xmlns:wpi="http://schemas.microsoft.com/office/word/2010/wordprocessingInk" xmlns:wne="http://schemas.microsoft.com/office/word/2006/wordml" xmlns:wps="http://schemas.microsoft.com/office/word/2010/wordprocessingShape" mc:Ignorable="w14 w15 w16se wp14">
+  <w:p>
+    <w:pPr>
+      <w:pStyle w:val="Footer"/>
+      <w:framePr w:wrap="around" w:vAnchor="text" w:hAnchor="margin" w:xAlign="center" w:y="1"/>
+      <w:rPr>
+        <w:rStyle w:val="PageNumber"/>
+      </w:rPr>
+    </w:pPr>
+    <w:r>
+      <w:rPr>
+        <w:rStyle w:val="PageNumber"/>
+      </w:rPr>
+      <w:fldChar w:fldCharType="begin"/>
+    </w:r>
+    <w:r>
+      <w:rPr>
+        <w:rStyle w:val="PageNumber"/>
+      </w:rPr>
+      <w:instrText xml:space="preserve">PAGE  </w:instrText>
+    </w:r>
+    <w:r>
+      <w:rPr>
+        <w:rStyle w:val="PageNumber"/>
+      </w:rPr>
+      <w:fldChar w:fldCharType="end"/>
+    </w:r>
+  </w:p>
+  <w:p>
+    <w:pPr>
+      <w:pStyle w:val="Footer"/>
+    </w:pPr>
+  </w:p>
+  <w:p/>
+</w:ftr>
+</file>
+
+<file path=word/footer6.xml><?xml version="1.0" encoding="utf-8"?>
+<w:ftr xmlns:wpc="http://schemas.microsoft.com/office/word/2010/wordprocessingCanvas" xmlns:cx="http://schemas.microsoft.com/office/drawing/2014/chartex" xmlns:cx1="http://schemas.microsoft.com/office/drawing/2015/9/8/chartex" xmlns:cx2="http://schemas.microsoft.com/office/drawing/2015/10/21/chartex" xmlns:cx3="http://schemas.microsoft.com/office/drawing/2016/5/9/chartex" xmlns:cx4="http://schemas.microsoft.com/office/drawing/2016/5/10/chartex" xmlns:cx5="http://schemas.microsoft.com/office/drawing/2016/5/11/chartex" xmlns:mc="http://schemas.openxmlformats.org/markup-compatibility/2006" xmlns:o="urn:schemas-microsoft-com:office:office" xmlns:r="http://schemas.openxmlformats.org/officeDocument/2006/relationships" xmlns:m="http://schemas.openxmlformats.org/officeDocument/2006/math" xmlns:v="urn:schemas-microsoft-com:vml" xmlns:wp14="http://schemas.microsoft.com/office/word/2010/wordprocessingDrawing" xmlns:wp="http://schemas.openxmlformats.org/drawingml/2006/wordprocessingDrawing" xmlns:w10="urn:schemas-microsoft-com:office:word" xmlns:w="http://schemas.openxmlformats.org/wordprocessingml/2006/main" xmlns:w14="http://schemas.microsoft.com/office/word/2010/wordml" xmlns:w15="http://schemas.microsoft.com/office/word/2012/wordml" xmlns:w16se="http://schemas.microsoft.com/office/word/2015/wordml/symex" xmlns:wpg="http://schemas.microsoft.com/office/word/2010/wordprocessingGroup" xmlns:wpi="http://schemas.microsoft.com/office/word/2010/wordprocessingInk" xmlns:wne="http://schemas.microsoft.com/office/word/2006/wordml" xmlns:wps="http://schemas.microsoft.com/office/word/2010/wordprocessingShape" mc:Ignorable="w14 w15 w16se wp14">
+  <w:p>
+    <w:pPr>
+      <w:pStyle w:val="Footer"/>
+      <w:framePr w:wrap="around" w:vAnchor="text" w:hAnchor="margin" w:xAlign="center" w:y="1"/>
+      <w:rPr>
+        <w:rStyle w:val="PageNumber"/>
+        <w:rFonts w:ascii="Times New Roman" w:hAnsi="Times New Roman"/>
+      </w:rPr>
+    </w:pPr>
+    <w:r>
+      <w:rPr>
+        <w:rStyle w:val="PageNumber"/>
+        <w:rFonts w:ascii="Times New Roman" w:hAnsi="Times New Roman"/>
+      </w:rPr>
+      <w:fldChar w:fldCharType="begin"/>
+    </w:r>
+    <w:r>
+      <w:rPr>
+        <w:rStyle w:val="PageNumber"/>
+        <w:rFonts w:ascii="Times New Roman" w:hAnsi="Times New Roman"/>
+      </w:rPr>
+      <w:instrText xml:space="preserve">PAGE  </w:instrText>
+    </w:r>
+    <w:r>
+      <w:rPr>
+        <w:rStyle w:val="PageNumber"/>
+        <w:rFonts w:ascii="Times New Roman" w:hAnsi="Times New Roman"/>
+      </w:rPr>
+      <w:fldChar w:fldCharType="separate"/>
+    </w:r>
+    <w:r>
+      <w:rPr>
+        <w:rStyle w:val="PageNumber"/>
+        <w:rFonts w:ascii="Times New Roman" w:hAnsi="Times New Roman"/>
+        <w:noProof/>
+      </w:rPr>
+      <w:t>4</w:t>
+    </w:r>
+    <w:r>
+      <w:rPr>
+        <w:rStyle w:val="PageNumber"/>
+        <w:rFonts w:ascii="Times New Roman" w:hAnsi="Times New Roman"/>
+      </w:rPr>
+      <w:fldChar w:fldCharType="end"/>
+    </w:r>
+  </w:p>
+  <w:p>
+    <w:pPr>
+      <w:pStyle w:val="Footer"/>
+      <w:tabs>
+        <w:tab w:val="clear" w:pos="4680"/>
+        <w:tab w:val="clear" w:pos="9360"/>
+        <w:tab w:val="right" w:pos="4675"/>
+        <w:tab w:val="left" w:pos="6750"/>
+        <w:tab w:val="left" w:pos="7200"/>
+        <w:tab w:val="left" w:pos="9163"/>
+      </w:tabs>
+      <w:rPr>
+        <w:rFonts w:ascii="Times New Roman" w:hAnsi="Times New Roman"/>
+      </w:rPr>
+    </w:pPr>
+  </w:p>
+</w:ftr>
+</file>
+
 <file path=word/footnotes.xml><?xml version="1.0" encoding="utf-8"?>
-<w:footnotes xmlns:wpc="http://schemas.microsoft.com/office/word/2010/wordprocessingCanvas" xmlns:mo="http://schemas.microsoft.com/office/mac/office/2008/main" xmlns:mc="http://schemas.openxmlformats.org/markup-compatibility/2006" xmlns:mv="urn:schemas-microsoft-com:mac:vml" xmlns:o="urn:schemas-microsoft-com:office:office" xmlns:r="http://schemas.openxmlformats.org/officeDocument/2006/relationships" xmlns:m="http://schemas.openxmlformats.org/officeDocument/2006/math" xmlns:v="urn:schemas-microsoft-com:vml" xmlns:wp14="http://schemas.microsoft.com/office/word/2010/wordprocessingDrawing" xmlns:wp="http://schemas.openxmlformats.org/drawingml/2006/wordprocessingDrawing" xmlns:w10="urn:schemas-microsoft-com:office:word" xmlns:w="http://schemas.openxmlformats.org/wordprocessingml/2006/main" xmlns:w14="http://schemas.microsoft.com/office/word/2010/wordml" xmlns:w15="http://schemas.microsoft.com/office/word/2012/wordml" xmlns:wpg="http://schemas.microsoft.com/office/word/2010/wordprocessingGroup" xmlns:wpi="http://schemas.microsoft.com/office/word/2010/wordprocessingInk" xmlns:wne="http://schemas.microsoft.com/office/word/2006/wordml" xmlns:wps="http://schemas.microsoft.com/office/word/2010/wordprocessingShape" mc:Ignorable="w14 w15 wp14">
+<w:footnotes xmlns:wpc="http://schemas.microsoft.com/office/word/2010/wordprocessingCanvas" xmlns:cx="http://schemas.microsoft.com/office/drawing/2014/chartex" xmlns:cx1="http://schemas.microsoft.com/office/drawing/2015/9/8/chartex" xmlns:cx2="http://schemas.microsoft.com/office/drawing/2015/10/21/chartex" xmlns:cx3="http://schemas.microsoft.com/office/drawing/2016/5/9/chartex" xmlns:cx4="http://schemas.microsoft.com/office/drawing/2016/5/10/chartex" xmlns:cx5="http://schemas.microsoft.com/office/drawing/2016/5/11/chartex" xmlns:mc="http://schemas.openxmlformats.org/markup-compatibility/2006" xmlns:o="urn:schemas-microsoft-com:office:office" xmlns:r="http://schemas.openxmlformats.org/officeDocument/2006/relationships" xmlns:m="http://schemas.openxmlformats.org/officeDocument/2006/math" xmlns:v="urn:schemas-microsoft-com:vml" xmlns:wp14="http://schemas.microsoft.com/office/word/2010/wordprocessingDrawing" xmlns:wp="http://schemas.openxmlformats.org/drawingml/2006/wordprocessingDrawing" xmlns:w10="urn:schemas-microsoft-com:office:word" xmlns:w="http://schemas.openxmlformats.org/wordprocessingml/2006/main" xmlns:w14="http://schemas.microsoft.com/office/word/2010/wordml" xmlns:w15="http://schemas.microsoft.com/office/word/2012/wordml" xmlns:w16se="http://schemas.microsoft.com/office/word/2015/wordml/symex" xmlns:wpg="http://schemas.microsoft.com/office/word/2010/wordprocessingGroup" xmlns:wpi="http://schemas.microsoft.com/office/word/2010/wordprocessingInk" xmlns:wne="http://schemas.microsoft.com/office/word/2006/wordml" xmlns:wps="http://schemas.microsoft.com/office/word/2010/wordprocessingShape" mc:Ignorable="w14 w15 w16se wp14">
   <w:footnote w:type="separator" w:id="-1">
     <w:p>
       <w:r>
@@ -3971,7 +3539,38 @@
 </file>
 
 <file path=word/header1.xml><?xml version="1.0" encoding="utf-8"?>
-<w:hdr xmlns:wpc="http://schemas.microsoft.com/office/word/2010/wordprocessingCanvas" xmlns:mo="http://schemas.microsoft.com/office/mac/office/2008/main" xmlns:mc="http://schemas.openxmlformats.org/markup-compatibility/2006" xmlns:mv="urn:schemas-microsoft-com:mac:vml" xmlns:o="urn:schemas-microsoft-com:office:office" xmlns:r="http://schemas.openxmlformats.org/officeDocument/2006/relationships" xmlns:m="http://schemas.openxmlformats.org/officeDocument/2006/math" xmlns:v="urn:schemas-microsoft-com:vml" xmlns:wp14="http://schemas.microsoft.com/office/word/2010/wordprocessingDrawing" xmlns:wp="http://schemas.openxmlformats.org/drawingml/2006/wordprocessingDrawing" xmlns:w10="urn:schemas-microsoft-com:office:word" xmlns:w="http://schemas.openxmlformats.org/wordprocessingml/2006/main" xmlns:w14="http://schemas.microsoft.com/office/word/2010/wordml" xmlns:w15="http://schemas.microsoft.com/office/word/2012/wordml" xmlns:wpg="http://schemas.microsoft.com/office/word/2010/wordprocessingGroup" xmlns:wpi="http://schemas.microsoft.com/office/word/2010/wordprocessingInk" xmlns:wne="http://schemas.microsoft.com/office/word/2006/wordml" xmlns:wps="http://schemas.microsoft.com/office/word/2010/wordprocessingShape" mc:Ignorable="w14 w15 wp14">
+<w:hdr xmlns:wpc="http://schemas.microsoft.com/office/word/2010/wordprocessingCanvas" xmlns:cx="http://schemas.microsoft.com/office/drawing/2014/chartex" xmlns:cx1="http://schemas.microsoft.com/office/drawing/2015/9/8/chartex" xmlns:cx2="http://schemas.microsoft.com/office/drawing/2015/10/21/chartex" xmlns:cx3="http://schemas.microsoft.com/office/drawing/2016/5/9/chartex" xmlns:cx4="http://schemas.microsoft.com/office/drawing/2016/5/10/chartex" xmlns:cx5="http://schemas.microsoft.com/office/drawing/2016/5/11/chartex" xmlns:mc="http://schemas.openxmlformats.org/markup-compatibility/2006" xmlns:o="urn:schemas-microsoft-com:office:office" xmlns:r="http://schemas.openxmlformats.org/officeDocument/2006/relationships" xmlns:m="http://schemas.openxmlformats.org/officeDocument/2006/math" xmlns:v="urn:schemas-microsoft-com:vml" xmlns:wp14="http://schemas.microsoft.com/office/word/2010/wordprocessingDrawing" xmlns:wp="http://schemas.openxmlformats.org/drawingml/2006/wordprocessingDrawing" xmlns:w10="urn:schemas-microsoft-com:office:word" xmlns:w="http://schemas.openxmlformats.org/wordprocessingml/2006/main" xmlns:w14="http://schemas.microsoft.com/office/word/2010/wordml" xmlns:w15="http://schemas.microsoft.com/office/word/2012/wordml" xmlns:w16se="http://schemas.microsoft.com/office/word/2015/wordml/symex" xmlns:wpg="http://schemas.microsoft.com/office/word/2010/wordprocessingGroup" xmlns:wpi="http://schemas.microsoft.com/office/word/2010/wordprocessingInk" xmlns:wne="http://schemas.microsoft.com/office/word/2006/wordml" xmlns:wps="http://schemas.microsoft.com/office/word/2010/wordprocessingShape" mc:Ignorable="w14 w15 w16se wp14">
+  <w:p>
+    <w:pPr>
+      <w:pStyle w:val="Header"/>
+      <w:tabs>
+        <w:tab w:val="clear" w:pos="8640"/>
+        <w:tab w:val="right" w:pos="9180"/>
+      </w:tabs>
+      <w:rPr>
+        <w:rFonts w:ascii="Times New Roman" w:hAnsi="Times New Roman"/>
+        <w:szCs w:val="20"/>
+      </w:rPr>
+    </w:pPr>
+  </w:p>
+</w:hdr>
+</file>
+
+<file path=word/header2.xml><?xml version="1.0" encoding="utf-8"?>
+<w:hdr xmlns:wpc="http://schemas.microsoft.com/office/word/2010/wordprocessingCanvas" xmlns:cx="http://schemas.microsoft.com/office/drawing/2014/chartex" xmlns:cx1="http://schemas.microsoft.com/office/drawing/2015/9/8/chartex" xmlns:cx2="http://schemas.microsoft.com/office/drawing/2015/10/21/chartex" xmlns:cx3="http://schemas.microsoft.com/office/drawing/2016/5/9/chartex" xmlns:cx4="http://schemas.microsoft.com/office/drawing/2016/5/10/chartex" xmlns:cx5="http://schemas.microsoft.com/office/drawing/2016/5/11/chartex" xmlns:mc="http://schemas.openxmlformats.org/markup-compatibility/2006" xmlns:o="urn:schemas-microsoft-com:office:office" xmlns:r="http://schemas.openxmlformats.org/officeDocument/2006/relationships" xmlns:m="http://schemas.openxmlformats.org/officeDocument/2006/math" xmlns:v="urn:schemas-microsoft-com:vml" xmlns:wp14="http://schemas.microsoft.com/office/word/2010/wordprocessingDrawing" xmlns:wp="http://schemas.openxmlformats.org/drawingml/2006/wordprocessingDrawing" xmlns:w10="urn:schemas-microsoft-com:office:word" xmlns:w="http://schemas.openxmlformats.org/wordprocessingml/2006/main" xmlns:w14="http://schemas.microsoft.com/office/word/2010/wordml" xmlns:w15="http://schemas.microsoft.com/office/word/2012/wordml" xmlns:w16se="http://schemas.microsoft.com/office/word/2015/wordml/symex" xmlns:wpg="http://schemas.microsoft.com/office/word/2010/wordprocessingGroup" xmlns:wpi="http://schemas.microsoft.com/office/word/2010/wordprocessingInk" xmlns:wne="http://schemas.microsoft.com/office/word/2006/wordml" xmlns:wps="http://schemas.microsoft.com/office/word/2010/wordprocessingShape" mc:Ignorable="w14 w15 w16se wp14">
+  <w:p>
+    <w:pPr>
+      <w:pStyle w:val="Header"/>
+    </w:pPr>
+    <w:proofErr w:type="spellStart"/>
+    <w:r>
+      <w:t>QuickShip</w:t>
+    </w:r>
+    <w:proofErr w:type="spellEnd"/>
+    <w:r>
+      <w:t xml:space="preserve"> - PRO</w:t>
+    </w:r>
+  </w:p>
   <w:p>
     <w:pPr>
       <w:pStyle w:val="Header"/>
@@ -3980,8 +3579,8 @@
 </w:hdr>
 </file>
 
-<file path=word/header2.xml><?xml version="1.0" encoding="utf-8"?>
-<w:hdr xmlns:wpc="http://schemas.microsoft.com/office/word/2010/wordprocessingCanvas" xmlns:mo="http://schemas.microsoft.com/office/mac/office/2008/main" xmlns:mc="http://schemas.openxmlformats.org/markup-compatibility/2006" xmlns:mv="urn:schemas-microsoft-com:mac:vml" xmlns:o="urn:schemas-microsoft-com:office:office" xmlns:r="http://schemas.openxmlformats.org/officeDocument/2006/relationships" xmlns:m="http://schemas.openxmlformats.org/officeDocument/2006/math" xmlns:v="urn:schemas-microsoft-com:vml" xmlns:wp14="http://schemas.microsoft.com/office/word/2010/wordprocessingDrawing" xmlns:wp="http://schemas.openxmlformats.org/drawingml/2006/wordprocessingDrawing" xmlns:w10="urn:schemas-microsoft-com:office:word" xmlns:w="http://schemas.openxmlformats.org/wordprocessingml/2006/main" xmlns:w14="http://schemas.microsoft.com/office/word/2010/wordml" xmlns:w15="http://schemas.microsoft.com/office/word/2012/wordml" xmlns:wpg="http://schemas.microsoft.com/office/word/2010/wordprocessingGroup" xmlns:wpi="http://schemas.microsoft.com/office/word/2010/wordprocessingInk" xmlns:wne="http://schemas.microsoft.com/office/word/2006/wordml" xmlns:wps="http://schemas.microsoft.com/office/word/2010/wordprocessingShape" mc:Ignorable="w14 w15 wp14">
+<file path=word/header3.xml><?xml version="1.0" encoding="utf-8"?>
+<w:hdr xmlns:wpc="http://schemas.microsoft.com/office/word/2010/wordprocessingCanvas" xmlns:cx="http://schemas.microsoft.com/office/drawing/2014/chartex" xmlns:cx1="http://schemas.microsoft.com/office/drawing/2015/9/8/chartex" xmlns:cx2="http://schemas.microsoft.com/office/drawing/2015/10/21/chartex" xmlns:cx3="http://schemas.microsoft.com/office/drawing/2016/5/9/chartex" xmlns:cx4="http://schemas.microsoft.com/office/drawing/2016/5/10/chartex" xmlns:cx5="http://schemas.microsoft.com/office/drawing/2016/5/11/chartex" xmlns:mc="http://schemas.openxmlformats.org/markup-compatibility/2006" xmlns:o="urn:schemas-microsoft-com:office:office" xmlns:r="http://schemas.openxmlformats.org/officeDocument/2006/relationships" xmlns:m="http://schemas.openxmlformats.org/officeDocument/2006/math" xmlns:v="urn:schemas-microsoft-com:vml" xmlns:wp14="http://schemas.microsoft.com/office/word/2010/wordprocessingDrawing" xmlns:wp="http://schemas.openxmlformats.org/drawingml/2006/wordprocessingDrawing" xmlns:w10="urn:schemas-microsoft-com:office:word" xmlns:w="http://schemas.openxmlformats.org/wordprocessingml/2006/main" xmlns:w14="http://schemas.microsoft.com/office/word/2010/wordml" xmlns:w15="http://schemas.microsoft.com/office/word/2012/wordml" xmlns:w16se="http://schemas.microsoft.com/office/word/2015/wordml/symex" xmlns:wpg="http://schemas.microsoft.com/office/word/2010/wordprocessingGroup" xmlns:wpi="http://schemas.microsoft.com/office/word/2010/wordprocessingInk" xmlns:wne="http://schemas.microsoft.com/office/word/2006/wordml" xmlns:wps="http://schemas.microsoft.com/office/word/2010/wordprocessingShape" mc:Ignorable="w14 w15 w16se wp14">
   <w:p>
     <w:pPr>
       <w:pStyle w:val="Header"/>
@@ -3997,8 +3596,8 @@
 </w:hdr>
 </file>
 
-<file path=word/header3.xml><?xml version="1.0" encoding="utf-8"?>
-<w:hdr xmlns:wpc="http://schemas.microsoft.com/office/word/2010/wordprocessingCanvas" xmlns:mo="http://schemas.microsoft.com/office/mac/office/2008/main" xmlns:mc="http://schemas.openxmlformats.org/markup-compatibility/2006" xmlns:mv="urn:schemas-microsoft-com:mac:vml" xmlns:o="urn:schemas-microsoft-com:office:office" xmlns:r="http://schemas.openxmlformats.org/officeDocument/2006/relationships" xmlns:m="http://schemas.openxmlformats.org/officeDocument/2006/math" xmlns:v="urn:schemas-microsoft-com:vml" xmlns:wp14="http://schemas.microsoft.com/office/word/2010/wordprocessingDrawing" xmlns:wp="http://schemas.openxmlformats.org/drawingml/2006/wordprocessingDrawing" xmlns:w10="urn:schemas-microsoft-com:office:word" xmlns:w="http://schemas.openxmlformats.org/wordprocessingml/2006/main" xmlns:w14="http://schemas.microsoft.com/office/word/2010/wordml" xmlns:w15="http://schemas.microsoft.com/office/word/2012/wordml" xmlns:wpg="http://schemas.microsoft.com/office/word/2010/wordprocessingGroup" xmlns:wpi="http://schemas.microsoft.com/office/word/2010/wordprocessingInk" xmlns:wne="http://schemas.microsoft.com/office/word/2006/wordml" xmlns:wps="http://schemas.microsoft.com/office/word/2010/wordprocessingShape" mc:Ignorable="w14 w15 wp14">
+<file path=word/header4.xml><?xml version="1.0" encoding="utf-8"?>
+<w:hdr xmlns:wpc="http://schemas.microsoft.com/office/word/2010/wordprocessingCanvas" xmlns:cx="http://schemas.microsoft.com/office/drawing/2014/chartex" xmlns:cx1="http://schemas.microsoft.com/office/drawing/2015/9/8/chartex" xmlns:cx2="http://schemas.microsoft.com/office/drawing/2015/10/21/chartex" xmlns:cx3="http://schemas.microsoft.com/office/drawing/2016/5/9/chartex" xmlns:cx4="http://schemas.microsoft.com/office/drawing/2016/5/10/chartex" xmlns:cx5="http://schemas.microsoft.com/office/drawing/2016/5/11/chartex" xmlns:mc="http://schemas.openxmlformats.org/markup-compatibility/2006" xmlns:o="urn:schemas-microsoft-com:office:office" xmlns:r="http://schemas.openxmlformats.org/officeDocument/2006/relationships" xmlns:m="http://schemas.openxmlformats.org/officeDocument/2006/math" xmlns:v="urn:schemas-microsoft-com:vml" xmlns:wp14="http://schemas.microsoft.com/office/word/2010/wordprocessingDrawing" xmlns:wp="http://schemas.openxmlformats.org/drawingml/2006/wordprocessingDrawing" xmlns:w10="urn:schemas-microsoft-com:office:word" xmlns:w="http://schemas.openxmlformats.org/wordprocessingml/2006/main" xmlns:w14="http://schemas.microsoft.com/office/word/2010/wordml" xmlns:w15="http://schemas.microsoft.com/office/word/2012/wordml" xmlns:w16se="http://schemas.microsoft.com/office/word/2015/wordml/symex" xmlns:wpg="http://schemas.microsoft.com/office/word/2010/wordprocessingGroup" xmlns:wpi="http://schemas.microsoft.com/office/word/2010/wordprocessingInk" xmlns:wne="http://schemas.microsoft.com/office/word/2006/wordml" xmlns:wps="http://schemas.microsoft.com/office/word/2010/wordprocessingShape" mc:Ignorable="w14 w15 w16se wp14">
   <w:p>
     <w:pPr>
       <w:pStyle w:val="Header"/>
@@ -4010,14 +3609,14 @@
 </w:hdr>
 </file>
 
-<file path=word/header4.xml><?xml version="1.0" encoding="utf-8"?>
-<w:hdr xmlns:wpc="http://schemas.microsoft.com/office/word/2010/wordprocessingCanvas" xmlns:mo="http://schemas.microsoft.com/office/mac/office/2008/main" xmlns:mc="http://schemas.openxmlformats.org/markup-compatibility/2006" xmlns:mv="urn:schemas-microsoft-com:mac:vml" xmlns:o="urn:schemas-microsoft-com:office:office" xmlns:r="http://schemas.openxmlformats.org/officeDocument/2006/relationships" xmlns:m="http://schemas.openxmlformats.org/officeDocument/2006/math" xmlns:v="urn:schemas-microsoft-com:vml" xmlns:wp14="http://schemas.microsoft.com/office/word/2010/wordprocessingDrawing" xmlns:wp="http://schemas.openxmlformats.org/drawingml/2006/wordprocessingDrawing" xmlns:w10="urn:schemas-microsoft-com:office:word" xmlns:w="http://schemas.openxmlformats.org/wordprocessingml/2006/main" xmlns:w14="http://schemas.microsoft.com/office/word/2010/wordml" xmlns:w15="http://schemas.microsoft.com/office/word/2012/wordml" xmlns:wpg="http://schemas.microsoft.com/office/word/2010/wordprocessingGroup" xmlns:wpi="http://schemas.microsoft.com/office/word/2010/wordprocessingInk" xmlns:wne="http://schemas.microsoft.com/office/word/2006/wordml" xmlns:wps="http://schemas.microsoft.com/office/word/2010/wordprocessingShape" mc:Ignorable="w14 w15 wp14">
+<file path=word/header5.xml><?xml version="1.0" encoding="utf-8"?>
+<w:hdr xmlns:wpc="http://schemas.microsoft.com/office/word/2010/wordprocessingCanvas" xmlns:cx="http://schemas.microsoft.com/office/drawing/2014/chartex" xmlns:cx1="http://schemas.microsoft.com/office/drawing/2015/9/8/chartex" xmlns:cx2="http://schemas.microsoft.com/office/drawing/2015/10/21/chartex" xmlns:cx3="http://schemas.microsoft.com/office/drawing/2016/5/9/chartex" xmlns:cx4="http://schemas.microsoft.com/office/drawing/2016/5/10/chartex" xmlns:cx5="http://schemas.microsoft.com/office/drawing/2016/5/11/chartex" xmlns:mc="http://schemas.openxmlformats.org/markup-compatibility/2006" xmlns:o="urn:schemas-microsoft-com:office:office" xmlns:r="http://schemas.openxmlformats.org/officeDocument/2006/relationships" xmlns:m="http://schemas.openxmlformats.org/officeDocument/2006/math" xmlns:v="urn:schemas-microsoft-com:vml" xmlns:wp14="http://schemas.microsoft.com/office/word/2010/wordprocessingDrawing" xmlns:wp="http://schemas.openxmlformats.org/drawingml/2006/wordprocessingDrawing" xmlns:w10="urn:schemas-microsoft-com:office:word" xmlns:w="http://schemas.openxmlformats.org/wordprocessingml/2006/main" xmlns:w14="http://schemas.microsoft.com/office/word/2010/wordml" xmlns:w15="http://schemas.microsoft.com/office/word/2012/wordml" xmlns:w16se="http://schemas.microsoft.com/office/word/2015/wordml/symex" xmlns:wpg="http://schemas.microsoft.com/office/word/2010/wordprocessingGroup" xmlns:wpi="http://schemas.microsoft.com/office/word/2010/wordprocessingInk" xmlns:wne="http://schemas.microsoft.com/office/word/2006/wordml" xmlns:wps="http://schemas.microsoft.com/office/word/2010/wordprocessingShape" mc:Ignorable="w14 w15 w16se wp14">
   <w:p/>
 </w:hdr>
 </file>
 
-<file path=word/header5.xml><?xml version="1.0" encoding="utf-8"?>
-<w:hdr xmlns:wpc="http://schemas.microsoft.com/office/word/2010/wordprocessingCanvas" xmlns:mo="http://schemas.microsoft.com/office/mac/office/2008/main" xmlns:mc="http://schemas.openxmlformats.org/markup-compatibility/2006" xmlns:mv="urn:schemas-microsoft-com:mac:vml" xmlns:o="urn:schemas-microsoft-com:office:office" xmlns:r="http://schemas.openxmlformats.org/officeDocument/2006/relationships" xmlns:m="http://schemas.openxmlformats.org/officeDocument/2006/math" xmlns:v="urn:schemas-microsoft-com:vml" xmlns:wp14="http://schemas.microsoft.com/office/word/2010/wordprocessingDrawing" xmlns:wp="http://schemas.openxmlformats.org/drawingml/2006/wordprocessingDrawing" xmlns:w10="urn:schemas-microsoft-com:office:word" xmlns:w="http://schemas.openxmlformats.org/wordprocessingml/2006/main" xmlns:w14="http://schemas.microsoft.com/office/word/2010/wordml" xmlns:w15="http://schemas.microsoft.com/office/word/2012/wordml" xmlns:wpg="http://schemas.microsoft.com/office/word/2010/wordprocessingGroup" xmlns:wpi="http://schemas.microsoft.com/office/word/2010/wordprocessingInk" xmlns:wne="http://schemas.microsoft.com/office/word/2006/wordml" xmlns:wps="http://schemas.microsoft.com/office/word/2010/wordprocessingShape" mc:Ignorable="w14 w15 wp14">
+<file path=word/header6.xml><?xml version="1.0" encoding="utf-8"?>
+<w:hdr xmlns:wpc="http://schemas.microsoft.com/office/word/2010/wordprocessingCanvas" xmlns:cx="http://schemas.microsoft.com/office/drawing/2014/chartex" xmlns:cx1="http://schemas.microsoft.com/office/drawing/2015/9/8/chartex" xmlns:cx2="http://schemas.microsoft.com/office/drawing/2015/10/21/chartex" xmlns:cx3="http://schemas.microsoft.com/office/drawing/2016/5/9/chartex" xmlns:cx4="http://schemas.microsoft.com/office/drawing/2016/5/10/chartex" xmlns:cx5="http://schemas.microsoft.com/office/drawing/2016/5/11/chartex" xmlns:mc="http://schemas.openxmlformats.org/markup-compatibility/2006" xmlns:o="urn:schemas-microsoft-com:office:office" xmlns:r="http://schemas.openxmlformats.org/officeDocument/2006/relationships" xmlns:m="http://schemas.openxmlformats.org/officeDocument/2006/math" xmlns:v="urn:schemas-microsoft-com:vml" xmlns:wp14="http://schemas.microsoft.com/office/word/2010/wordprocessingDrawing" xmlns:wp="http://schemas.openxmlformats.org/drawingml/2006/wordprocessingDrawing" xmlns:w10="urn:schemas-microsoft-com:office:word" xmlns:w="http://schemas.openxmlformats.org/wordprocessingml/2006/main" xmlns:w14="http://schemas.microsoft.com/office/word/2010/wordml" xmlns:w15="http://schemas.microsoft.com/office/word/2012/wordml" xmlns:w16se="http://schemas.microsoft.com/office/word/2015/wordml/symex" xmlns:wpg="http://schemas.microsoft.com/office/word/2010/wordprocessingGroup" xmlns:wpi="http://schemas.microsoft.com/office/word/2010/wordprocessingInk" xmlns:wne="http://schemas.microsoft.com/office/word/2006/wordml" xmlns:wps="http://schemas.microsoft.com/office/word/2010/wordprocessingShape" mc:Ignorable="w14 w15 w16se wp14">
   <w:p>
     <w:pPr>
       <w:pStyle w:val="Header"/>
@@ -4034,11 +3633,11 @@
 </file>
 
 <file path=word/numbering.xml><?xml version="1.0" encoding="utf-8"?>
-<w:numbering xmlns:wpc="http://schemas.microsoft.com/office/word/2010/wordprocessingCanvas" xmlns:mo="http://schemas.microsoft.com/office/mac/office/2008/main" xmlns:mc="http://schemas.openxmlformats.org/markup-compatibility/2006" xmlns:mv="urn:schemas-microsoft-com:mac:vml" xmlns:o="urn:schemas-microsoft-com:office:office" xmlns:r="http://schemas.openxmlformats.org/officeDocument/2006/relationships" xmlns:m="http://schemas.openxmlformats.org/officeDocument/2006/math" xmlns:v="urn:schemas-microsoft-com:vml" xmlns:wp14="http://schemas.microsoft.com/office/word/2010/wordprocessingDrawing" xmlns:wp="http://schemas.openxmlformats.org/drawingml/2006/wordprocessingDrawing" xmlns:w10="urn:schemas-microsoft-com:office:word" xmlns:w="http://schemas.openxmlformats.org/wordprocessingml/2006/main" xmlns:w14="http://schemas.microsoft.com/office/word/2010/wordml" xmlns:w15="http://schemas.microsoft.com/office/word/2012/wordml" xmlns:wpg="http://schemas.microsoft.com/office/word/2010/wordprocessingGroup" xmlns:wpi="http://schemas.microsoft.com/office/word/2010/wordprocessingInk" xmlns:wne="http://schemas.microsoft.com/office/word/2006/wordml" xmlns:wps="http://schemas.microsoft.com/office/word/2010/wordprocessingShape" mc:Ignorable="w14 w15 wp14">
-  <w:abstractNum w:abstractNumId="0">
+<w:numbering xmlns:wpc="http://schemas.microsoft.com/office/word/2010/wordprocessingCanvas" xmlns:cx="http://schemas.microsoft.com/office/drawing/2014/chartex" xmlns:cx1="http://schemas.microsoft.com/office/drawing/2015/9/8/chartex" xmlns:cx2="http://schemas.microsoft.com/office/drawing/2015/10/21/chartex" xmlns:cx3="http://schemas.microsoft.com/office/drawing/2016/5/9/chartex" xmlns:cx4="http://schemas.microsoft.com/office/drawing/2016/5/10/chartex" xmlns:cx5="http://schemas.microsoft.com/office/drawing/2016/5/11/chartex" xmlns:mc="http://schemas.openxmlformats.org/markup-compatibility/2006" xmlns:o="urn:schemas-microsoft-com:office:office" xmlns:r="http://schemas.openxmlformats.org/officeDocument/2006/relationships" xmlns:m="http://schemas.openxmlformats.org/officeDocument/2006/math" xmlns:v="urn:schemas-microsoft-com:vml" xmlns:wp14="http://schemas.microsoft.com/office/word/2010/wordprocessingDrawing" xmlns:wp="http://schemas.openxmlformats.org/drawingml/2006/wordprocessingDrawing" xmlns:w10="urn:schemas-microsoft-com:office:word" xmlns:w="http://schemas.openxmlformats.org/wordprocessingml/2006/main" xmlns:w14="http://schemas.microsoft.com/office/word/2010/wordml" xmlns:w15="http://schemas.microsoft.com/office/word/2012/wordml" xmlns:w16se="http://schemas.microsoft.com/office/word/2015/wordml/symex" xmlns:wpg="http://schemas.microsoft.com/office/word/2010/wordprocessingGroup" xmlns:wpi="http://schemas.microsoft.com/office/word/2010/wordprocessingInk" xmlns:wne="http://schemas.microsoft.com/office/word/2006/wordml" xmlns:wps="http://schemas.microsoft.com/office/word/2010/wordprocessingShape" mc:Ignorable="w14 w15 w16se wp14">
+  <w:abstractNum w:abstractNumId="0" w15:restartNumberingAfterBreak="0">
     <w:nsid w:val="FFFFFF1D"/>
     <w:multiLevelType w:val="multilevel"/>
-    <w:tmpl w:val="200A9B68"/>
+    <w:tmpl w:val="8D72EB3E"/>
     <w:lvl w:ilvl="0">
       <w:start w:val="1"/>
       <w:numFmt w:val="bullet"/>
@@ -4175,7 +3774,7 @@
       </w:rPr>
     </w:lvl>
   </w:abstractNum>
-  <w:abstractNum w:abstractNumId="1">
+  <w:abstractNum w:abstractNumId="1" w15:restartNumberingAfterBreak="0">
     <w:nsid w:val="FFFFFF7D"/>
     <w:multiLevelType w:val="singleLevel"/>
     <w:tmpl w:val="CE5E789E"/>
@@ -4193,7 +3792,7 @@
       </w:pPr>
     </w:lvl>
   </w:abstractNum>
-  <w:abstractNum w:abstractNumId="2">
+  <w:abstractNum w:abstractNumId="2" w15:restartNumberingAfterBreak="0">
     <w:nsid w:val="FFFFFF7E"/>
     <w:multiLevelType w:val="singleLevel"/>
     <w:tmpl w:val="0088CD16"/>
@@ -4210,7 +3809,7 @@
       </w:pPr>
     </w:lvl>
   </w:abstractNum>
-  <w:abstractNum w:abstractNumId="3">
+  <w:abstractNum w:abstractNumId="3" w15:restartNumberingAfterBreak="0">
     <w:nsid w:val="FFFFFF80"/>
     <w:multiLevelType w:val="singleLevel"/>
     <w:tmpl w:val="B57E3E1C"/>
@@ -4231,7 +3830,7 @@
       </w:rPr>
     </w:lvl>
   </w:abstractNum>
-  <w:abstractNum w:abstractNumId="4">
+  <w:abstractNum w:abstractNumId="4" w15:restartNumberingAfterBreak="0">
     <w:nsid w:val="FFFFFF88"/>
     <w:multiLevelType w:val="singleLevel"/>
     <w:tmpl w:val="575619CE"/>
@@ -4249,7 +3848,7 @@
       </w:pPr>
     </w:lvl>
   </w:abstractNum>
-  <w:abstractNum w:abstractNumId="5">
+  <w:abstractNum w:abstractNumId="5" w15:restartNumberingAfterBreak="0">
     <w:nsid w:val="08B126BB"/>
     <w:multiLevelType w:val="multilevel"/>
     <w:tmpl w:val="9CD2AEDC"/>
@@ -4390,7 +3989,7 @@
       </w:rPr>
     </w:lvl>
   </w:abstractNum>
-  <w:abstractNum w:abstractNumId="6">
+  <w:abstractNum w:abstractNumId="6" w15:restartNumberingAfterBreak="0">
     <w:nsid w:val="121F52A1"/>
     <w:multiLevelType w:val="multilevel"/>
     <w:tmpl w:val="75A4A5E2"/>
@@ -4531,7 +4130,7 @@
       </w:rPr>
     </w:lvl>
   </w:abstractNum>
-  <w:abstractNum w:abstractNumId="7">
+  <w:abstractNum w:abstractNumId="7" w15:restartNumberingAfterBreak="0">
     <w:nsid w:val="211D08CF"/>
     <w:multiLevelType w:val="hybridMultilevel"/>
     <w:tmpl w:val="50DA3F68"/>
@@ -4672,7 +4271,7 @@
       </w:rPr>
     </w:lvl>
   </w:abstractNum>
-  <w:abstractNum w:abstractNumId="8">
+  <w:abstractNum w:abstractNumId="8" w15:restartNumberingAfterBreak="0">
     <w:nsid w:val="259C7FA1"/>
     <w:multiLevelType w:val="hybridMultilevel"/>
     <w:tmpl w:val="81066CA2"/>
@@ -4813,7 +4412,7 @@
       </w:rPr>
     </w:lvl>
   </w:abstractNum>
-  <w:abstractNum w:abstractNumId="9">
+  <w:abstractNum w:abstractNumId="9" w15:restartNumberingAfterBreak="0">
     <w:nsid w:val="268731C8"/>
     <w:multiLevelType w:val="multilevel"/>
     <w:tmpl w:val="D4FEC296"/>
@@ -4960,7 +4559,7 @@
       </w:rPr>
     </w:lvl>
   </w:abstractNum>
-  <w:abstractNum w:abstractNumId="10">
+  <w:abstractNum w:abstractNumId="10" w15:restartNumberingAfterBreak="0">
     <w:nsid w:val="2AE2496D"/>
     <w:multiLevelType w:val="hybridMultilevel"/>
     <w:tmpl w:val="FEB878DE"/>
@@ -5101,7 +4700,7 @@
       </w:rPr>
     </w:lvl>
   </w:abstractNum>
-  <w:abstractNum w:abstractNumId="11">
+  <w:abstractNum w:abstractNumId="11" w15:restartNumberingAfterBreak="0">
     <w:nsid w:val="3260504C"/>
     <w:multiLevelType w:val="hybridMultilevel"/>
     <w:tmpl w:val="CEB80D34"/>
@@ -5214,7 +4813,7 @@
       </w:rPr>
     </w:lvl>
   </w:abstractNum>
-  <w:abstractNum w:abstractNumId="12">
+  <w:abstractNum w:abstractNumId="12" w15:restartNumberingAfterBreak="0">
     <w:nsid w:val="35942BD4"/>
     <w:multiLevelType w:val="hybridMultilevel"/>
     <w:tmpl w:val="93BC2DD4"/>
@@ -5331,7 +4930,7 @@
       </w:pPr>
     </w:lvl>
   </w:abstractNum>
-  <w:abstractNum w:abstractNumId="13">
+  <w:abstractNum w:abstractNumId="13" w15:restartNumberingAfterBreak="0">
     <w:nsid w:val="3C037356"/>
     <w:multiLevelType w:val="hybridMultilevel"/>
     <w:tmpl w:val="F490D4C6"/>
@@ -5472,7 +5071,7 @@
       </w:rPr>
     </w:lvl>
   </w:abstractNum>
-  <w:abstractNum w:abstractNumId="14">
+  <w:abstractNum w:abstractNumId="14" w15:restartNumberingAfterBreak="0">
     <w:nsid w:val="40DF5FF8"/>
     <w:multiLevelType w:val="multilevel"/>
     <w:tmpl w:val="D4FEC296"/>
@@ -5610,7 +5209,7 @@
       </w:rPr>
     </w:lvl>
   </w:abstractNum>
-  <w:abstractNum w:abstractNumId="15">
+  <w:abstractNum w:abstractNumId="15" w15:restartNumberingAfterBreak="0">
     <w:nsid w:val="438C02E2"/>
     <w:multiLevelType w:val="hybridMultilevel"/>
     <w:tmpl w:val="D4541DD0"/>
@@ -5751,7 +5350,7 @@
       </w:rPr>
     </w:lvl>
   </w:abstractNum>
-  <w:abstractNum w:abstractNumId="16">
+  <w:abstractNum w:abstractNumId="16" w15:restartNumberingAfterBreak="0">
     <w:nsid w:val="439F7AF9"/>
     <w:multiLevelType w:val="hybridMultilevel"/>
     <w:tmpl w:val="42AE8F82"/>
@@ -5866,7 +5465,7 @@
       </w:pPr>
     </w:lvl>
   </w:abstractNum>
-  <w:abstractNum w:abstractNumId="17">
+  <w:abstractNum w:abstractNumId="17" w15:restartNumberingAfterBreak="0">
     <w:nsid w:val="43CE77D0"/>
     <w:multiLevelType w:val="multilevel"/>
     <w:tmpl w:val="8B7C9DD8"/>
@@ -6009,7 +5608,7 @@
       </w:rPr>
     </w:lvl>
   </w:abstractNum>
-  <w:abstractNum w:abstractNumId="18">
+  <w:abstractNum w:abstractNumId="18" w15:restartNumberingAfterBreak="0">
     <w:nsid w:val="44FA6F41"/>
     <w:multiLevelType w:val="hybridMultilevel"/>
     <w:tmpl w:val="A7CCEB02"/>
@@ -6150,7 +5749,7 @@
       </w:rPr>
     </w:lvl>
   </w:abstractNum>
-  <w:abstractNum w:abstractNumId="19">
+  <w:abstractNum w:abstractNumId="19" w15:restartNumberingAfterBreak="0">
     <w:nsid w:val="49E6467F"/>
     <w:multiLevelType w:val="singleLevel"/>
     <w:tmpl w:val="4D563676"/>
@@ -6171,7 +5770,7 @@
       </w:rPr>
     </w:lvl>
   </w:abstractNum>
-  <w:abstractNum w:abstractNumId="20">
+  <w:abstractNum w:abstractNumId="20" w15:restartNumberingAfterBreak="0">
     <w:nsid w:val="523F0968"/>
     <w:multiLevelType w:val="hybridMultilevel"/>
     <w:tmpl w:val="0F78BF02"/>
@@ -6284,7 +5883,7 @@
       </w:pPr>
     </w:lvl>
   </w:abstractNum>
-  <w:abstractNum w:abstractNumId="21">
+  <w:abstractNum w:abstractNumId="21" w15:restartNumberingAfterBreak="0">
     <w:nsid w:val="54133725"/>
     <w:multiLevelType w:val="multilevel"/>
     <w:tmpl w:val="600656B2"/>
@@ -6420,7 +6019,7 @@
       </w:rPr>
     </w:lvl>
   </w:abstractNum>
-  <w:abstractNum w:abstractNumId="22">
+  <w:abstractNum w:abstractNumId="22" w15:restartNumberingAfterBreak="0">
     <w:nsid w:val="5548033F"/>
     <w:multiLevelType w:val="hybridMultilevel"/>
     <w:tmpl w:val="EB2A7312"/>
@@ -6561,7 +6160,7 @@
       </w:rPr>
     </w:lvl>
   </w:abstractNum>
-  <w:abstractNum w:abstractNumId="23">
+  <w:abstractNum w:abstractNumId="23" w15:restartNumberingAfterBreak="0">
     <w:nsid w:val="5F463B02"/>
     <w:multiLevelType w:val="multilevel"/>
     <w:tmpl w:val="0FF45D5C"/>
@@ -6702,7 +6301,7 @@
       </w:rPr>
     </w:lvl>
   </w:abstractNum>
-  <w:abstractNum w:abstractNumId="24">
+  <w:abstractNum w:abstractNumId="24" w15:restartNumberingAfterBreak="0">
     <w:nsid w:val="6A0D4D82"/>
     <w:multiLevelType w:val="multilevel"/>
     <w:tmpl w:val="EAB49106"/>
@@ -6840,7 +6439,7 @@
       </w:rPr>
     </w:lvl>
   </w:abstractNum>
-  <w:abstractNum w:abstractNumId="25">
+  <w:abstractNum w:abstractNumId="25" w15:restartNumberingAfterBreak="0">
     <w:nsid w:val="759B01A9"/>
     <w:multiLevelType w:val="multilevel"/>
     <w:tmpl w:val="0F78BF02"/>
@@ -6953,7 +6552,7 @@
       </w:pPr>
     </w:lvl>
   </w:abstractNum>
-  <w:abstractNum w:abstractNumId="26">
+  <w:abstractNum w:abstractNumId="26" w15:restartNumberingAfterBreak="0">
     <w:nsid w:val="77066174"/>
     <w:multiLevelType w:val="hybridMultilevel"/>
     <w:tmpl w:val="E3943DD0"/>
@@ -7066,7 +6665,7 @@
       </w:rPr>
     </w:lvl>
   </w:abstractNum>
-  <w:abstractNum w:abstractNumId="27">
+  <w:abstractNum w:abstractNumId="27" w15:restartNumberingAfterBreak="0">
     <w:nsid w:val="7A3D4844"/>
     <w:multiLevelType w:val="hybridMultilevel"/>
     <w:tmpl w:val="AB2A14D2"/>
@@ -7207,7 +6806,7 @@
       </w:rPr>
     </w:lvl>
   </w:abstractNum>
-  <w:abstractNum w:abstractNumId="28">
+  <w:abstractNum w:abstractNumId="28" w15:restartNumberingAfterBreak="0">
     <w:nsid w:val="7C0F14AE"/>
     <w:multiLevelType w:val="hybridMultilevel"/>
     <w:tmpl w:val="A9D4ACE6"/>
@@ -7324,7 +6923,7 @@
       </w:pPr>
     </w:lvl>
   </w:abstractNum>
-  <w:abstractNum w:abstractNumId="29">
+  <w:abstractNum w:abstractNumId="29" w15:restartNumberingAfterBreak="0">
     <w:nsid w:val="7D6846E9"/>
     <w:multiLevelType w:val="hybridMultilevel"/>
     <w:tmpl w:val="36EEBE20"/>
@@ -7559,7 +7158,7 @@
 </file>
 
 <file path=word/styles.xml><?xml version="1.0" encoding="utf-8"?>
-<w:styles xmlns:mc="http://schemas.openxmlformats.org/markup-compatibility/2006" xmlns:r="http://schemas.openxmlformats.org/officeDocument/2006/relationships" xmlns:w="http://schemas.openxmlformats.org/wordprocessingml/2006/main" xmlns:w14="http://schemas.microsoft.com/office/word/2010/wordml" xmlns:w15="http://schemas.microsoft.com/office/word/2012/wordml" mc:Ignorable="w14 w15">
+<w:styles xmlns:mc="http://schemas.openxmlformats.org/markup-compatibility/2006" xmlns:r="http://schemas.openxmlformats.org/officeDocument/2006/relationships" xmlns:w="http://schemas.openxmlformats.org/wordprocessingml/2006/main" xmlns:w14="http://schemas.microsoft.com/office/word/2010/wordml" xmlns:w15="http://schemas.microsoft.com/office/word/2012/wordml" xmlns:w16se="http://schemas.microsoft.com/office/word/2015/wordml/symex" mc:Ignorable="w14 w15 w16se">
   <w:docDefaults>
     <w:rPrDefault>
       <w:rPr>
@@ -7569,7 +7168,7 @@
     </w:rPrDefault>
     <w:pPrDefault/>
   </w:docDefaults>
-  <w:latentStyles w:defLockedState="0" w:defUIPriority="99" w:defSemiHidden="0" w:defUnhideWhenUsed="0" w:defQFormat="0" w:count="382">
+  <w:latentStyles w:defLockedState="0" w:defUIPriority="99" w:defSemiHidden="0" w:defUnhideWhenUsed="0" w:defQFormat="0" w:count="374">
     <w:lsdException w:name="Normal" w:uiPriority="0" w:qFormat="1"/>
     <w:lsdException w:name="heading 1" w:uiPriority="9" w:qFormat="1"/>
     <w:lsdException w:name="heading 2" w:uiPriority="9" w:qFormat="1"/>
@@ -7726,15 +7325,6 @@
     <w:lsdException w:name="Balloon Text" w:semiHidden="1" w:unhideWhenUsed="1"/>
     <w:lsdException w:name="Table Grid" w:uiPriority="59"/>
     <w:lsdException w:name="Table Theme" w:semiHidden="1" w:unhideWhenUsed="1"/>
-    <w:lsdException w:name="Note Level 1" w:semiHidden="1"/>
-    <w:lsdException w:name="Note Level 2" w:uiPriority="1" w:qFormat="1"/>
-    <w:lsdException w:name="Note Level 3" w:uiPriority="60"/>
-    <w:lsdException w:name="Note Level 4" w:uiPriority="61"/>
-    <w:lsdException w:name="Note Level 5" w:uiPriority="62"/>
-    <w:lsdException w:name="Note Level 6" w:uiPriority="63"/>
-    <w:lsdException w:name="Note Level 7" w:uiPriority="64"/>
-    <w:lsdException w:name="Note Level 8" w:uiPriority="65"/>
-    <w:lsdException w:name="Note Level 9" w:uiPriority="66"/>
     <w:lsdException w:name="Placeholder Text" w:uiPriority="67"/>
     <w:lsdException w:name="No Spacing" w:uiPriority="68"/>
     <w:lsdException w:name="Light Shading" w:uiPriority="69"/>
@@ -8273,6 +7863,8 @@
   <w:style w:type="paragraph" w:styleId="Header">
     <w:name w:val="header"/>
     <w:basedOn w:val="Normal"/>
+    <w:link w:val="HeaderChar"/>
+    <w:uiPriority w:val="99"/>
     <w:pPr>
       <w:tabs>
         <w:tab w:val="center" w:pos="4320"/>
@@ -8816,7 +8408,6 @@
     <w:basedOn w:val="TableNormal"/>
     <w:rsid w:val="00A608C9"/>
     <w:tblPr>
-      <w:tblInd w:w="0" w:type="dxa"/>
       <w:tblBorders>
         <w:top w:val="single" w:sz="4" w:space="0" w:color="auto"/>
         <w:left w:val="single" w:sz="4" w:space="0" w:color="auto"/>
@@ -8825,12 +8416,6 @@
         <w:insideH w:val="single" w:sz="4" w:space="0" w:color="auto"/>
         <w:insideV w:val="single" w:sz="4" w:space="0" w:color="auto"/>
       </w:tblBorders>
-      <w:tblCellMar>
-        <w:top w:w="0" w:type="dxa"/>
-        <w:left w:w="108" w:type="dxa"/>
-        <w:bottom w:w="0" w:type="dxa"/>
-        <w:right w:w="108" w:type="dxa"/>
-      </w:tblCellMar>
     </w:tblPr>
   </w:style>
   <w:style w:type="character" w:customStyle="1" w:styleId="CellBodyChar">
@@ -8995,6 +8580,17 @@
     <w:name w:val="No Spacing"/>
     <w:qFormat/>
     <w:rsid w:val="001D2611"/>
+    <w:rPr>
+      <w:rFonts w:ascii="Verdana" w:hAnsi="Verdana"/>
+      <w:szCs w:val="24"/>
+    </w:rPr>
+  </w:style>
+  <w:style w:type="character" w:customStyle="1" w:styleId="HeaderChar">
+    <w:name w:val="Header Char"/>
+    <w:basedOn w:val="DefaultParagraphFont"/>
+    <w:link w:val="Header"/>
+    <w:uiPriority w:val="99"/>
+    <w:rsid w:val="009560DB"/>
     <w:rPr>
       <w:rFonts w:ascii="Verdana" w:hAnsi="Verdana"/>
       <w:szCs w:val="24"/>

</xml_diff>